<commit_message>
Labor 8 frissítés 2020
</commit_message>
<xml_diff>
--- a/Labor08/downloads/Labor08-jegyzokonyv.docx
+++ b/Labor08/downloads/Labor08-jegyzokonyv.docx
@@ -1,6 +1,6 @@
 
 <file path=word/document.xml><?xml version="1.0" encoding="utf-8"?>
-<w:document xmlns:wpc="http://schemas.microsoft.com/office/word/2010/wordprocessingCanvas" xmlns:cx="http://schemas.microsoft.com/office/drawing/2014/chartex" xmlns:cx1="http://schemas.microsoft.com/office/drawing/2015/9/8/chartex" xmlns:cx2="http://schemas.microsoft.com/office/drawing/2015/10/21/chartex" xmlns:cx3="http://schemas.microsoft.com/office/drawing/2016/5/9/chartex" xmlns:cx4="http://schemas.microsoft.com/office/drawing/2016/5/10/chartex" xmlns:cx5="http://schemas.microsoft.com/office/drawing/2016/5/11/chartex" xmlns:cx6="http://schemas.microsoft.com/office/drawing/2016/5/12/chartex" xmlns:cx7="http://schemas.microsoft.com/office/drawing/2016/5/13/chartex" xmlns:cx8="http://schemas.microsoft.com/office/drawing/2016/5/14/chartex" xmlns:mc="http://schemas.openxmlformats.org/markup-compatibility/2006" xmlns:aink="http://schemas.microsoft.com/office/drawing/2016/ink" xmlns:am3d="http://schemas.microsoft.com/office/drawing/2017/model3d" xmlns:o="urn:schemas-microsoft-com:office:office" xmlns:r="http://schemas.openxmlformats.org/officeDocument/2006/relationships" xmlns:m="http://schemas.openxmlformats.org/officeDocument/2006/math" xmlns:v="urn:schemas-microsoft-com:vml" xmlns:wp14="http://schemas.microsoft.com/office/word/2010/wordprocessingDrawing" xmlns:wp="http://schemas.openxmlformats.org/drawingml/2006/wordprocessingDrawing" xmlns:w10="urn:schemas-microsoft-com:office:word" xmlns:w="http://schemas.openxmlformats.org/wordprocessingml/2006/main" xmlns:w14="http://schemas.microsoft.com/office/word/2010/wordml" xmlns:w15="http://schemas.microsoft.com/office/word/2012/wordml" xmlns:w16cid="http://schemas.microsoft.com/office/word/2016/wordml/cid" xmlns:w16se="http://schemas.microsoft.com/office/word/2015/wordml/symex" xmlns:wpg="http://schemas.microsoft.com/office/word/2010/wordprocessingGroup" xmlns:wpi="http://schemas.microsoft.com/office/word/2010/wordprocessingInk" xmlns:wne="http://schemas.microsoft.com/office/word/2006/wordml" xmlns:wps="http://schemas.microsoft.com/office/word/2010/wordprocessingShape" mc:Ignorable="w14 w15 w16se w16cid wp14">
+<w:document xmlns:wpc="http://schemas.microsoft.com/office/word/2010/wordprocessingCanvas" xmlns:cx="http://schemas.microsoft.com/office/drawing/2014/chartex" xmlns:cx1="http://schemas.microsoft.com/office/drawing/2015/9/8/chartex" xmlns:cx2="http://schemas.microsoft.com/office/drawing/2015/10/21/chartex" xmlns:cx3="http://schemas.microsoft.com/office/drawing/2016/5/9/chartex" xmlns:cx4="http://schemas.microsoft.com/office/drawing/2016/5/10/chartex" xmlns:cx5="http://schemas.microsoft.com/office/drawing/2016/5/11/chartex" xmlns:cx6="http://schemas.microsoft.com/office/drawing/2016/5/12/chartex" xmlns:cx7="http://schemas.microsoft.com/office/drawing/2016/5/13/chartex" xmlns:cx8="http://schemas.microsoft.com/office/drawing/2016/5/14/chartex" xmlns:mc="http://schemas.openxmlformats.org/markup-compatibility/2006" xmlns:aink="http://schemas.microsoft.com/office/drawing/2016/ink" xmlns:am3d="http://schemas.microsoft.com/office/drawing/2017/model3d" xmlns:o="urn:schemas-microsoft-com:office:office" xmlns:r="http://schemas.openxmlformats.org/officeDocument/2006/relationships" xmlns:m="http://schemas.openxmlformats.org/officeDocument/2006/math" xmlns:v="urn:schemas-microsoft-com:vml" xmlns:wp14="http://schemas.microsoft.com/office/word/2010/wordprocessingDrawing" xmlns:wp="http://schemas.openxmlformats.org/drawingml/2006/wordprocessingDrawing" xmlns:w10="urn:schemas-microsoft-com:office:word" xmlns:w="http://schemas.openxmlformats.org/wordprocessingml/2006/main" xmlns:w14="http://schemas.microsoft.com/office/word/2010/wordml" xmlns:w15="http://schemas.microsoft.com/office/word/2012/wordml" xmlns:w16cex="http://schemas.microsoft.com/office/word/2018/wordml/cex" xmlns:w16cid="http://schemas.microsoft.com/office/word/2016/wordml/cid" xmlns:w16="http://schemas.microsoft.com/office/word/2018/wordml" xmlns:w16se="http://schemas.microsoft.com/office/word/2015/wordml/symex" xmlns:wpg="http://schemas.microsoft.com/office/word/2010/wordprocessingGroup" xmlns:wpi="http://schemas.microsoft.com/office/word/2010/wordprocessingInk" xmlns:wne="http://schemas.microsoft.com/office/word/2006/wordml" xmlns:wps="http://schemas.microsoft.com/office/word/2010/wordprocessingShape" mc:Ignorable="w14 w15 w16se w16cid w16 w16cex wp14">
   <w:body>
     <w:p>
       <w:pPr>
@@ -27,11 +27,21 @@
       <w:pPr>
         <w:pStyle w:val="Subtitle"/>
       </w:pPr>
-      <w:fldSimple w:instr=" SUBJECT   \* MERGEFORMAT ">
-        <w:r>
-          <w:t>Jegyzőkönyv a Mobil- és webes szoftverek c. tárgyhoz</w:t>
-        </w:r>
-      </w:fldSimple>
+      <w:r>
+        <w:fldChar w:fldCharType="begin"/>
+      </w:r>
+      <w:r>
+        <w:instrText xml:space="preserve"> SUBJECT   \* MERGEFORMAT </w:instrText>
+      </w:r>
+      <w:r>
+        <w:fldChar w:fldCharType="separate"/>
+      </w:r>
+      <w:r>
+        <w:t>Jegyzőkönyv a Mobil- és webes szoftverek c. tárgyhoz</w:t>
+      </w:r>
+      <w:r>
+        <w:fldChar w:fldCharType="end"/>
+      </w:r>
     </w:p>
     <w:p>
       <w:pPr>
@@ -628,15 +638,32 @@
       </w:r>
       <w:proofErr w:type="spellEnd"/>
       <w:r>
-        <w:t xml:space="preserve"> (tipp: ha beírja a böngészőbe a </w:t>
-      </w:r>
-      <w:bookmarkStart w:id="1" w:name="_GoBack"/>
-      <w:bookmarkEnd w:id="1"/>
+        <w:t xml:space="preserve"> (tipp: ha beírja a böngészőbe</w:t>
+      </w:r>
+      <w:r>
+        <w:t xml:space="preserve"> </w:t>
+      </w:r>
+      <w:r>
+        <w:rPr>
+          <w:b/>
+          <w:bCs/>
+        </w:rPr>
+        <w:t>pontosan</w:t>
+      </w:r>
+      <w:r>
+        <w:t xml:space="preserve"> a </w:t>
+      </w:r>
       <w:r>
         <w:rPr>
           <w:i/>
         </w:rPr>
-        <w:t>www.aut.bme.hu/</w:t>
+        <w:t>http://w</w:t>
+      </w:r>
+      <w:r>
+        <w:rPr>
+          <w:i/>
+        </w:rPr>
+        <w:t>ww.aut.bme.hu/</w:t>
       </w:r>
       <w:r>
         <w:t xml:space="preserve"> URL-t, akkor milyen URL-en töltődik be az oldal)?</w:t>
@@ -1387,7 +1414,7 @@
 </file>
 
 <file path=word/endnotes.xml><?xml version="1.0" encoding="utf-8"?>
-<w:endnotes xmlns:wpc="http://schemas.microsoft.com/office/word/2010/wordprocessingCanvas" xmlns:cx="http://schemas.microsoft.com/office/drawing/2014/chartex" xmlns:cx1="http://schemas.microsoft.com/office/drawing/2015/9/8/chartex" xmlns:cx2="http://schemas.microsoft.com/office/drawing/2015/10/21/chartex" xmlns:cx3="http://schemas.microsoft.com/office/drawing/2016/5/9/chartex" xmlns:cx4="http://schemas.microsoft.com/office/drawing/2016/5/10/chartex" xmlns:cx5="http://schemas.microsoft.com/office/drawing/2016/5/11/chartex" xmlns:cx6="http://schemas.microsoft.com/office/drawing/2016/5/12/chartex" xmlns:cx7="http://schemas.microsoft.com/office/drawing/2016/5/13/chartex" xmlns:cx8="http://schemas.microsoft.com/office/drawing/2016/5/14/chartex" xmlns:mc="http://schemas.openxmlformats.org/markup-compatibility/2006" xmlns:aink="http://schemas.microsoft.com/office/drawing/2016/ink" xmlns:am3d="http://schemas.microsoft.com/office/drawing/2017/model3d" xmlns:o="urn:schemas-microsoft-com:office:office" xmlns:r="http://schemas.openxmlformats.org/officeDocument/2006/relationships" xmlns:m="http://schemas.openxmlformats.org/officeDocument/2006/math" xmlns:v="urn:schemas-microsoft-com:vml" xmlns:wp14="http://schemas.microsoft.com/office/word/2010/wordprocessingDrawing" xmlns:wp="http://schemas.openxmlformats.org/drawingml/2006/wordprocessingDrawing" xmlns:w10="urn:schemas-microsoft-com:office:word" xmlns:w="http://schemas.openxmlformats.org/wordprocessingml/2006/main" xmlns:w14="http://schemas.microsoft.com/office/word/2010/wordml" xmlns:w15="http://schemas.microsoft.com/office/word/2012/wordml" xmlns:w16cid="http://schemas.microsoft.com/office/word/2016/wordml/cid" xmlns:w16se="http://schemas.microsoft.com/office/word/2015/wordml/symex" xmlns:wpg="http://schemas.microsoft.com/office/word/2010/wordprocessingGroup" xmlns:wpi="http://schemas.microsoft.com/office/word/2010/wordprocessingInk" xmlns:wne="http://schemas.microsoft.com/office/word/2006/wordml" xmlns:wps="http://schemas.microsoft.com/office/word/2010/wordprocessingShape" mc:Ignorable="w14 w15 w16se w16cid wp14">
+<w:endnotes xmlns:wpc="http://schemas.microsoft.com/office/word/2010/wordprocessingCanvas" xmlns:cx="http://schemas.microsoft.com/office/drawing/2014/chartex" xmlns:cx1="http://schemas.microsoft.com/office/drawing/2015/9/8/chartex" xmlns:cx2="http://schemas.microsoft.com/office/drawing/2015/10/21/chartex" xmlns:cx3="http://schemas.microsoft.com/office/drawing/2016/5/9/chartex" xmlns:cx4="http://schemas.microsoft.com/office/drawing/2016/5/10/chartex" xmlns:cx5="http://schemas.microsoft.com/office/drawing/2016/5/11/chartex" xmlns:cx6="http://schemas.microsoft.com/office/drawing/2016/5/12/chartex" xmlns:cx7="http://schemas.microsoft.com/office/drawing/2016/5/13/chartex" xmlns:cx8="http://schemas.microsoft.com/office/drawing/2016/5/14/chartex" xmlns:mc="http://schemas.openxmlformats.org/markup-compatibility/2006" xmlns:aink="http://schemas.microsoft.com/office/drawing/2016/ink" xmlns:am3d="http://schemas.microsoft.com/office/drawing/2017/model3d" xmlns:o="urn:schemas-microsoft-com:office:office" xmlns:r="http://schemas.openxmlformats.org/officeDocument/2006/relationships" xmlns:m="http://schemas.openxmlformats.org/officeDocument/2006/math" xmlns:v="urn:schemas-microsoft-com:vml" xmlns:wp14="http://schemas.microsoft.com/office/word/2010/wordprocessingDrawing" xmlns:wp="http://schemas.openxmlformats.org/drawingml/2006/wordprocessingDrawing" xmlns:w10="urn:schemas-microsoft-com:office:word" xmlns:w="http://schemas.openxmlformats.org/wordprocessingml/2006/main" xmlns:w14="http://schemas.microsoft.com/office/word/2010/wordml" xmlns:w15="http://schemas.microsoft.com/office/word/2012/wordml" xmlns:w16cex="http://schemas.microsoft.com/office/word/2018/wordml/cex" xmlns:w16cid="http://schemas.microsoft.com/office/word/2016/wordml/cid" xmlns:w16="http://schemas.microsoft.com/office/word/2018/wordml" xmlns:w16se="http://schemas.microsoft.com/office/word/2015/wordml/symex" xmlns:wpg="http://schemas.microsoft.com/office/word/2010/wordprocessingGroup" xmlns:wpi="http://schemas.microsoft.com/office/word/2010/wordprocessingInk" xmlns:wne="http://schemas.microsoft.com/office/word/2006/wordml" xmlns:wps="http://schemas.microsoft.com/office/word/2010/wordprocessingShape" mc:Ignorable="w14 w15 w16se w16cid w16 w16cex wp14">
   <w:endnote w:type="separator" w:id="-1">
     <w:p>
       <w:pPr>
@@ -1412,7 +1439,7 @@
 </file>
 
 <file path=word/footer1.xml><?xml version="1.0" encoding="utf-8"?>
-<w:ftr xmlns:wpc="http://schemas.microsoft.com/office/word/2010/wordprocessingCanvas" xmlns:cx="http://schemas.microsoft.com/office/drawing/2014/chartex" xmlns:cx1="http://schemas.microsoft.com/office/drawing/2015/9/8/chartex" xmlns:cx2="http://schemas.microsoft.com/office/drawing/2015/10/21/chartex" xmlns:cx3="http://schemas.microsoft.com/office/drawing/2016/5/9/chartex" xmlns:cx4="http://schemas.microsoft.com/office/drawing/2016/5/10/chartex" xmlns:cx5="http://schemas.microsoft.com/office/drawing/2016/5/11/chartex" xmlns:cx6="http://schemas.microsoft.com/office/drawing/2016/5/12/chartex" xmlns:cx7="http://schemas.microsoft.com/office/drawing/2016/5/13/chartex" xmlns:cx8="http://schemas.microsoft.com/office/drawing/2016/5/14/chartex" xmlns:mc="http://schemas.openxmlformats.org/markup-compatibility/2006" xmlns:aink="http://schemas.microsoft.com/office/drawing/2016/ink" xmlns:am3d="http://schemas.microsoft.com/office/drawing/2017/model3d" xmlns:o="urn:schemas-microsoft-com:office:office" xmlns:r="http://schemas.openxmlformats.org/officeDocument/2006/relationships" xmlns:m="http://schemas.openxmlformats.org/officeDocument/2006/math" xmlns:v="urn:schemas-microsoft-com:vml" xmlns:wp14="http://schemas.microsoft.com/office/word/2010/wordprocessingDrawing" xmlns:wp="http://schemas.openxmlformats.org/drawingml/2006/wordprocessingDrawing" xmlns:w10="urn:schemas-microsoft-com:office:word" xmlns:w="http://schemas.openxmlformats.org/wordprocessingml/2006/main" xmlns:w14="http://schemas.microsoft.com/office/word/2010/wordml" xmlns:w15="http://schemas.microsoft.com/office/word/2012/wordml" xmlns:w16cid="http://schemas.microsoft.com/office/word/2016/wordml/cid" xmlns:w16se="http://schemas.microsoft.com/office/word/2015/wordml/symex" xmlns:wpg="http://schemas.microsoft.com/office/word/2010/wordprocessingGroup" xmlns:wpi="http://schemas.microsoft.com/office/word/2010/wordprocessingInk" xmlns:wne="http://schemas.microsoft.com/office/word/2006/wordml" xmlns:wps="http://schemas.microsoft.com/office/word/2010/wordprocessingShape" mc:Ignorable="w14 w15 w16se w16cid wp14">
+<w:ftr xmlns:wpc="http://schemas.microsoft.com/office/word/2010/wordprocessingCanvas" xmlns:cx="http://schemas.microsoft.com/office/drawing/2014/chartex" xmlns:cx1="http://schemas.microsoft.com/office/drawing/2015/9/8/chartex" xmlns:cx2="http://schemas.microsoft.com/office/drawing/2015/10/21/chartex" xmlns:cx3="http://schemas.microsoft.com/office/drawing/2016/5/9/chartex" xmlns:cx4="http://schemas.microsoft.com/office/drawing/2016/5/10/chartex" xmlns:cx5="http://schemas.microsoft.com/office/drawing/2016/5/11/chartex" xmlns:cx6="http://schemas.microsoft.com/office/drawing/2016/5/12/chartex" xmlns:cx7="http://schemas.microsoft.com/office/drawing/2016/5/13/chartex" xmlns:cx8="http://schemas.microsoft.com/office/drawing/2016/5/14/chartex" xmlns:mc="http://schemas.openxmlformats.org/markup-compatibility/2006" xmlns:aink="http://schemas.microsoft.com/office/drawing/2016/ink" xmlns:am3d="http://schemas.microsoft.com/office/drawing/2017/model3d" xmlns:o="urn:schemas-microsoft-com:office:office" xmlns:r="http://schemas.openxmlformats.org/officeDocument/2006/relationships" xmlns:m="http://schemas.openxmlformats.org/officeDocument/2006/math" xmlns:v="urn:schemas-microsoft-com:vml" xmlns:wp14="http://schemas.microsoft.com/office/word/2010/wordprocessingDrawing" xmlns:wp="http://schemas.openxmlformats.org/drawingml/2006/wordprocessingDrawing" xmlns:w10="urn:schemas-microsoft-com:office:word" xmlns:w="http://schemas.openxmlformats.org/wordprocessingml/2006/main" xmlns:w14="http://schemas.microsoft.com/office/word/2010/wordml" xmlns:w15="http://schemas.microsoft.com/office/word/2012/wordml" xmlns:w16cex="http://schemas.microsoft.com/office/word/2018/wordml/cex" xmlns:w16cid="http://schemas.microsoft.com/office/word/2016/wordml/cid" xmlns:w16="http://schemas.microsoft.com/office/word/2018/wordml" xmlns:w16se="http://schemas.microsoft.com/office/word/2015/wordml/symex" xmlns:wpg="http://schemas.microsoft.com/office/word/2010/wordprocessingGroup" xmlns:wpi="http://schemas.microsoft.com/office/word/2010/wordprocessingInk" xmlns:wne="http://schemas.microsoft.com/office/word/2006/wordml" xmlns:wps="http://schemas.microsoft.com/office/word/2010/wordprocessingShape" mc:Ignorable="w14 w15 w16se w16cid w16 w16cex wp14">
   <w:p>
     <w:pPr>
       <w:pStyle w:val="Footer"/>
@@ -1436,13 +1463,42 @@
       <w:rPr>
         <w:noProof/>
       </w:rPr>
-      <w:t>2018.</w:t>
+      <w:t>2020.</w:t>
     </w:r>
     <w:r>
       <w:fldChar w:fldCharType="end"/>
     </w:r>
     <w:r>
       <w:t xml:space="preserve"> </w:t>
+    </w:r>
+    <w:fldSimple w:instr=" AUTHOR   \* MERGEFORMAT ">
+      <w:r>
+        <w:rPr>
+          <w:noProof/>
+        </w:rPr>
+        <w:t>Szabó Gábor</w:t>
+      </w:r>
+    </w:fldSimple>
+    <w:r>
+      <w:fldChar w:fldCharType="begin"/>
+    </w:r>
+    <w:r>
+      <w:instrText xml:space="preserve"> AUTHOR   \* MERGEFORMAT </w:instrText>
+    </w:r>
+    <w:r>
+      <w:fldChar w:fldCharType="separate"/>
+    </w:r>
+    <w:r>
+      <w:rPr>
+        <w:noProof/>
+      </w:rPr>
+      <w:t>Szabó Gábor</w:t>
+    </w:r>
+    <w:r>
+      <w:rPr>
+        <w:noProof/>
+      </w:rPr>
+      <w:fldChar w:fldCharType="end"/>
     </w:r>
     <w:r>
       <w:fldChar w:fldCharType="begin"/>
@@ -1465,22 +1521,6 @@
       </w:rPr>
       <w:fldChar w:fldCharType="end"/>
     </w:r>
-    <w:fldSimple w:instr=" AUTHOR   \* MERGEFORMAT ">
-      <w:r>
-        <w:rPr>
-          <w:noProof/>
-        </w:rPr>
-        <w:t>Szabó Gábor</w:t>
-      </w:r>
-    </w:fldSimple>
-    <w:fldSimple w:instr=" AUTHOR   \* MERGEFORMAT ">
-      <w:r>
-        <w:rPr>
-          <w:noProof/>
-        </w:rPr>
-        <w:t>Szabó Gábor</w:t>
-      </w:r>
-    </w:fldSimple>
     <w:r>
       <w:t>, Automatizálási és Alkalmazott Informatikai Tanszék</w:t>
     </w:r>
@@ -1489,7 +1529,7 @@
 </file>
 
 <file path=word/footer2.xml><?xml version="1.0" encoding="utf-8"?>
-<w:ftr xmlns:wpc="http://schemas.microsoft.com/office/word/2010/wordprocessingCanvas" xmlns:cx="http://schemas.microsoft.com/office/drawing/2014/chartex" xmlns:cx1="http://schemas.microsoft.com/office/drawing/2015/9/8/chartex" xmlns:cx2="http://schemas.microsoft.com/office/drawing/2015/10/21/chartex" xmlns:cx3="http://schemas.microsoft.com/office/drawing/2016/5/9/chartex" xmlns:cx4="http://schemas.microsoft.com/office/drawing/2016/5/10/chartex" xmlns:cx5="http://schemas.microsoft.com/office/drawing/2016/5/11/chartex" xmlns:cx6="http://schemas.microsoft.com/office/drawing/2016/5/12/chartex" xmlns:cx7="http://schemas.microsoft.com/office/drawing/2016/5/13/chartex" xmlns:cx8="http://schemas.microsoft.com/office/drawing/2016/5/14/chartex" xmlns:mc="http://schemas.openxmlformats.org/markup-compatibility/2006" xmlns:aink="http://schemas.microsoft.com/office/drawing/2016/ink" xmlns:am3d="http://schemas.microsoft.com/office/drawing/2017/model3d" xmlns:o="urn:schemas-microsoft-com:office:office" xmlns:r="http://schemas.openxmlformats.org/officeDocument/2006/relationships" xmlns:m="http://schemas.openxmlformats.org/officeDocument/2006/math" xmlns:v="urn:schemas-microsoft-com:vml" xmlns:wp14="http://schemas.microsoft.com/office/word/2010/wordprocessingDrawing" xmlns:wp="http://schemas.openxmlformats.org/drawingml/2006/wordprocessingDrawing" xmlns:w10="urn:schemas-microsoft-com:office:word" xmlns:w="http://schemas.openxmlformats.org/wordprocessingml/2006/main" xmlns:w14="http://schemas.microsoft.com/office/word/2010/wordml" xmlns:w15="http://schemas.microsoft.com/office/word/2012/wordml" xmlns:w16cid="http://schemas.microsoft.com/office/word/2016/wordml/cid" xmlns:w16se="http://schemas.microsoft.com/office/word/2015/wordml/symex" xmlns:wpg="http://schemas.microsoft.com/office/word/2010/wordprocessingGroup" xmlns:wpi="http://schemas.microsoft.com/office/word/2010/wordprocessingInk" xmlns:wne="http://schemas.microsoft.com/office/word/2006/wordml" xmlns:wps="http://schemas.microsoft.com/office/word/2010/wordprocessingShape" mc:Ignorable="w14 w15 w16se w16cid wp14">
+<w:ftr xmlns:wpc="http://schemas.microsoft.com/office/word/2010/wordprocessingCanvas" xmlns:cx="http://schemas.microsoft.com/office/drawing/2014/chartex" xmlns:cx1="http://schemas.microsoft.com/office/drawing/2015/9/8/chartex" xmlns:cx2="http://schemas.microsoft.com/office/drawing/2015/10/21/chartex" xmlns:cx3="http://schemas.microsoft.com/office/drawing/2016/5/9/chartex" xmlns:cx4="http://schemas.microsoft.com/office/drawing/2016/5/10/chartex" xmlns:cx5="http://schemas.microsoft.com/office/drawing/2016/5/11/chartex" xmlns:cx6="http://schemas.microsoft.com/office/drawing/2016/5/12/chartex" xmlns:cx7="http://schemas.microsoft.com/office/drawing/2016/5/13/chartex" xmlns:cx8="http://schemas.microsoft.com/office/drawing/2016/5/14/chartex" xmlns:mc="http://schemas.openxmlformats.org/markup-compatibility/2006" xmlns:aink="http://schemas.microsoft.com/office/drawing/2016/ink" xmlns:am3d="http://schemas.microsoft.com/office/drawing/2017/model3d" xmlns:o="urn:schemas-microsoft-com:office:office" xmlns:r="http://schemas.openxmlformats.org/officeDocument/2006/relationships" xmlns:m="http://schemas.openxmlformats.org/officeDocument/2006/math" xmlns:v="urn:schemas-microsoft-com:vml" xmlns:wp14="http://schemas.microsoft.com/office/word/2010/wordprocessingDrawing" xmlns:wp="http://schemas.openxmlformats.org/drawingml/2006/wordprocessingDrawing" xmlns:w10="urn:schemas-microsoft-com:office:word" xmlns:w="http://schemas.openxmlformats.org/wordprocessingml/2006/main" xmlns:w14="http://schemas.microsoft.com/office/word/2010/wordml" xmlns:w15="http://schemas.microsoft.com/office/word/2012/wordml" xmlns:w16cex="http://schemas.microsoft.com/office/word/2018/wordml/cex" xmlns:w16cid="http://schemas.microsoft.com/office/word/2016/wordml/cid" xmlns:w16="http://schemas.microsoft.com/office/word/2018/wordml" xmlns:w16se="http://schemas.microsoft.com/office/word/2015/wordml/symex" xmlns:wpg="http://schemas.microsoft.com/office/word/2010/wordprocessingGroup" xmlns:wpi="http://schemas.microsoft.com/office/word/2010/wordprocessingInk" xmlns:wne="http://schemas.microsoft.com/office/word/2006/wordml" xmlns:wps="http://schemas.microsoft.com/office/word/2010/wordprocessingShape" mc:Ignorable="w14 w15 w16se w16cid w16 w16cex wp14">
   <w:p>
     <w:pPr>
       <w:pStyle w:val="Footer"/>
@@ -1545,7 +1585,7 @@
 </file>
 
 <file path=word/footnotes.xml><?xml version="1.0" encoding="utf-8"?>
-<w:footnotes xmlns:wpc="http://schemas.microsoft.com/office/word/2010/wordprocessingCanvas" xmlns:cx="http://schemas.microsoft.com/office/drawing/2014/chartex" xmlns:cx1="http://schemas.microsoft.com/office/drawing/2015/9/8/chartex" xmlns:cx2="http://schemas.microsoft.com/office/drawing/2015/10/21/chartex" xmlns:cx3="http://schemas.microsoft.com/office/drawing/2016/5/9/chartex" xmlns:cx4="http://schemas.microsoft.com/office/drawing/2016/5/10/chartex" xmlns:cx5="http://schemas.microsoft.com/office/drawing/2016/5/11/chartex" xmlns:cx6="http://schemas.microsoft.com/office/drawing/2016/5/12/chartex" xmlns:cx7="http://schemas.microsoft.com/office/drawing/2016/5/13/chartex" xmlns:cx8="http://schemas.microsoft.com/office/drawing/2016/5/14/chartex" xmlns:mc="http://schemas.openxmlformats.org/markup-compatibility/2006" xmlns:aink="http://schemas.microsoft.com/office/drawing/2016/ink" xmlns:am3d="http://schemas.microsoft.com/office/drawing/2017/model3d" xmlns:o="urn:schemas-microsoft-com:office:office" xmlns:r="http://schemas.openxmlformats.org/officeDocument/2006/relationships" xmlns:m="http://schemas.openxmlformats.org/officeDocument/2006/math" xmlns:v="urn:schemas-microsoft-com:vml" xmlns:wp14="http://schemas.microsoft.com/office/word/2010/wordprocessingDrawing" xmlns:wp="http://schemas.openxmlformats.org/drawingml/2006/wordprocessingDrawing" xmlns:w10="urn:schemas-microsoft-com:office:word" xmlns:w="http://schemas.openxmlformats.org/wordprocessingml/2006/main" xmlns:w14="http://schemas.microsoft.com/office/word/2010/wordml" xmlns:w15="http://schemas.microsoft.com/office/word/2012/wordml" xmlns:w16cid="http://schemas.microsoft.com/office/word/2016/wordml/cid" xmlns:w16se="http://schemas.microsoft.com/office/word/2015/wordml/symex" xmlns:wpg="http://schemas.microsoft.com/office/word/2010/wordprocessingGroup" xmlns:wpi="http://schemas.microsoft.com/office/word/2010/wordprocessingInk" xmlns:wne="http://schemas.microsoft.com/office/word/2006/wordml" xmlns:wps="http://schemas.microsoft.com/office/word/2010/wordprocessingShape" mc:Ignorable="w14 w15 w16se w16cid wp14">
+<w:footnotes xmlns:wpc="http://schemas.microsoft.com/office/word/2010/wordprocessingCanvas" xmlns:cx="http://schemas.microsoft.com/office/drawing/2014/chartex" xmlns:cx1="http://schemas.microsoft.com/office/drawing/2015/9/8/chartex" xmlns:cx2="http://schemas.microsoft.com/office/drawing/2015/10/21/chartex" xmlns:cx3="http://schemas.microsoft.com/office/drawing/2016/5/9/chartex" xmlns:cx4="http://schemas.microsoft.com/office/drawing/2016/5/10/chartex" xmlns:cx5="http://schemas.microsoft.com/office/drawing/2016/5/11/chartex" xmlns:cx6="http://schemas.microsoft.com/office/drawing/2016/5/12/chartex" xmlns:cx7="http://schemas.microsoft.com/office/drawing/2016/5/13/chartex" xmlns:cx8="http://schemas.microsoft.com/office/drawing/2016/5/14/chartex" xmlns:mc="http://schemas.openxmlformats.org/markup-compatibility/2006" xmlns:aink="http://schemas.microsoft.com/office/drawing/2016/ink" xmlns:am3d="http://schemas.microsoft.com/office/drawing/2017/model3d" xmlns:o="urn:schemas-microsoft-com:office:office" xmlns:r="http://schemas.openxmlformats.org/officeDocument/2006/relationships" xmlns:m="http://schemas.openxmlformats.org/officeDocument/2006/math" xmlns:v="urn:schemas-microsoft-com:vml" xmlns:wp14="http://schemas.microsoft.com/office/word/2010/wordprocessingDrawing" xmlns:wp="http://schemas.openxmlformats.org/drawingml/2006/wordprocessingDrawing" xmlns:w10="urn:schemas-microsoft-com:office:word" xmlns:w="http://schemas.openxmlformats.org/wordprocessingml/2006/main" xmlns:w14="http://schemas.microsoft.com/office/word/2010/wordml" xmlns:w15="http://schemas.microsoft.com/office/word/2012/wordml" xmlns:w16cex="http://schemas.microsoft.com/office/word/2018/wordml/cex" xmlns:w16cid="http://schemas.microsoft.com/office/word/2016/wordml/cid" xmlns:w16="http://schemas.microsoft.com/office/word/2018/wordml" xmlns:w16se="http://schemas.microsoft.com/office/word/2015/wordml/symex" xmlns:wpg="http://schemas.microsoft.com/office/word/2010/wordprocessingGroup" xmlns:wpi="http://schemas.microsoft.com/office/word/2010/wordprocessingInk" xmlns:wne="http://schemas.microsoft.com/office/word/2006/wordml" xmlns:wps="http://schemas.microsoft.com/office/word/2010/wordprocessingShape" mc:Ignorable="w14 w15 w16se w16cid w16 w16cex wp14">
   <w:footnote w:type="separator" w:id="-1">
     <w:p>
       <w:pPr>
@@ -1570,7 +1610,7 @@
 </file>
 
 <file path=word/header1.xml><?xml version="1.0" encoding="utf-8"?>
-<w:hdr xmlns:wpc="http://schemas.microsoft.com/office/word/2010/wordprocessingCanvas" xmlns:cx="http://schemas.microsoft.com/office/drawing/2014/chartex" xmlns:cx1="http://schemas.microsoft.com/office/drawing/2015/9/8/chartex" xmlns:cx2="http://schemas.microsoft.com/office/drawing/2015/10/21/chartex" xmlns:cx3="http://schemas.microsoft.com/office/drawing/2016/5/9/chartex" xmlns:cx4="http://schemas.microsoft.com/office/drawing/2016/5/10/chartex" xmlns:cx5="http://schemas.microsoft.com/office/drawing/2016/5/11/chartex" xmlns:cx6="http://schemas.microsoft.com/office/drawing/2016/5/12/chartex" xmlns:cx7="http://schemas.microsoft.com/office/drawing/2016/5/13/chartex" xmlns:cx8="http://schemas.microsoft.com/office/drawing/2016/5/14/chartex" xmlns:mc="http://schemas.openxmlformats.org/markup-compatibility/2006" xmlns:aink="http://schemas.microsoft.com/office/drawing/2016/ink" xmlns:am3d="http://schemas.microsoft.com/office/drawing/2017/model3d" xmlns:o="urn:schemas-microsoft-com:office:office" xmlns:r="http://schemas.openxmlformats.org/officeDocument/2006/relationships" xmlns:m="http://schemas.openxmlformats.org/officeDocument/2006/math" xmlns:v="urn:schemas-microsoft-com:vml" xmlns:wp14="http://schemas.microsoft.com/office/word/2010/wordprocessingDrawing" xmlns:wp="http://schemas.openxmlformats.org/drawingml/2006/wordprocessingDrawing" xmlns:w10="urn:schemas-microsoft-com:office:word" xmlns:w="http://schemas.openxmlformats.org/wordprocessingml/2006/main" xmlns:w14="http://schemas.microsoft.com/office/word/2010/wordml" xmlns:w15="http://schemas.microsoft.com/office/word/2012/wordml" xmlns:w16cid="http://schemas.microsoft.com/office/word/2016/wordml/cid" xmlns:w16se="http://schemas.microsoft.com/office/word/2015/wordml/symex" xmlns:wpg="http://schemas.microsoft.com/office/word/2010/wordprocessingGroup" xmlns:wpi="http://schemas.microsoft.com/office/word/2010/wordprocessingInk" xmlns:wne="http://schemas.microsoft.com/office/word/2006/wordml" xmlns:wps="http://schemas.microsoft.com/office/word/2010/wordprocessingShape" mc:Ignorable="w14 w15 w16se w16cid wp14">
+<w:hdr xmlns:wpc="http://schemas.microsoft.com/office/word/2010/wordprocessingCanvas" xmlns:cx="http://schemas.microsoft.com/office/drawing/2014/chartex" xmlns:cx1="http://schemas.microsoft.com/office/drawing/2015/9/8/chartex" xmlns:cx2="http://schemas.microsoft.com/office/drawing/2015/10/21/chartex" xmlns:cx3="http://schemas.microsoft.com/office/drawing/2016/5/9/chartex" xmlns:cx4="http://schemas.microsoft.com/office/drawing/2016/5/10/chartex" xmlns:cx5="http://schemas.microsoft.com/office/drawing/2016/5/11/chartex" xmlns:cx6="http://schemas.microsoft.com/office/drawing/2016/5/12/chartex" xmlns:cx7="http://schemas.microsoft.com/office/drawing/2016/5/13/chartex" xmlns:cx8="http://schemas.microsoft.com/office/drawing/2016/5/14/chartex" xmlns:mc="http://schemas.openxmlformats.org/markup-compatibility/2006" xmlns:aink="http://schemas.microsoft.com/office/drawing/2016/ink" xmlns:am3d="http://schemas.microsoft.com/office/drawing/2017/model3d" xmlns:o="urn:schemas-microsoft-com:office:office" xmlns:r="http://schemas.openxmlformats.org/officeDocument/2006/relationships" xmlns:m="http://schemas.openxmlformats.org/officeDocument/2006/math" xmlns:v="urn:schemas-microsoft-com:vml" xmlns:wp14="http://schemas.microsoft.com/office/word/2010/wordprocessingDrawing" xmlns:wp="http://schemas.openxmlformats.org/drawingml/2006/wordprocessingDrawing" xmlns:w10="urn:schemas-microsoft-com:office:word" xmlns:w="http://schemas.openxmlformats.org/wordprocessingml/2006/main" xmlns:w14="http://schemas.microsoft.com/office/word/2010/wordml" xmlns:w15="http://schemas.microsoft.com/office/word/2012/wordml" xmlns:w16cex="http://schemas.microsoft.com/office/word/2018/wordml/cex" xmlns:w16cid="http://schemas.microsoft.com/office/word/2016/wordml/cid" xmlns:w16="http://schemas.microsoft.com/office/word/2018/wordml" xmlns:w16se="http://schemas.microsoft.com/office/word/2015/wordml/symex" xmlns:wpg="http://schemas.microsoft.com/office/word/2010/wordprocessingGroup" xmlns:wpi="http://schemas.microsoft.com/office/word/2010/wordprocessingInk" xmlns:wne="http://schemas.microsoft.com/office/word/2006/wordml" xmlns:wps="http://schemas.microsoft.com/office/word/2010/wordprocessingShape" mc:Ignorable="w14 w15 w16se w16cid w16 w16cex wp14">
   <w:sdt>
     <w:sdtPr>
       <w:id w:val="1477648756"/>
@@ -1640,7 +1680,7 @@
 </file>
 
 <file path=word/header2.xml><?xml version="1.0" encoding="utf-8"?>
-<w:hdr xmlns:wpc="http://schemas.microsoft.com/office/word/2010/wordprocessingCanvas" xmlns:cx="http://schemas.microsoft.com/office/drawing/2014/chartex" xmlns:cx1="http://schemas.microsoft.com/office/drawing/2015/9/8/chartex" xmlns:cx2="http://schemas.microsoft.com/office/drawing/2015/10/21/chartex" xmlns:cx3="http://schemas.microsoft.com/office/drawing/2016/5/9/chartex" xmlns:cx4="http://schemas.microsoft.com/office/drawing/2016/5/10/chartex" xmlns:cx5="http://schemas.microsoft.com/office/drawing/2016/5/11/chartex" xmlns:cx6="http://schemas.microsoft.com/office/drawing/2016/5/12/chartex" xmlns:cx7="http://schemas.microsoft.com/office/drawing/2016/5/13/chartex" xmlns:cx8="http://schemas.microsoft.com/office/drawing/2016/5/14/chartex" xmlns:mc="http://schemas.openxmlformats.org/markup-compatibility/2006" xmlns:aink="http://schemas.microsoft.com/office/drawing/2016/ink" xmlns:am3d="http://schemas.microsoft.com/office/drawing/2017/model3d" xmlns:o="urn:schemas-microsoft-com:office:office" xmlns:r="http://schemas.openxmlformats.org/officeDocument/2006/relationships" xmlns:m="http://schemas.openxmlformats.org/officeDocument/2006/math" xmlns:v="urn:schemas-microsoft-com:vml" xmlns:wp14="http://schemas.microsoft.com/office/word/2010/wordprocessingDrawing" xmlns:wp="http://schemas.openxmlformats.org/drawingml/2006/wordprocessingDrawing" xmlns:w10="urn:schemas-microsoft-com:office:word" xmlns:w="http://schemas.openxmlformats.org/wordprocessingml/2006/main" xmlns:w14="http://schemas.microsoft.com/office/word/2010/wordml" xmlns:w15="http://schemas.microsoft.com/office/word/2012/wordml" xmlns:w16cid="http://schemas.microsoft.com/office/word/2016/wordml/cid" xmlns:w16se="http://schemas.microsoft.com/office/word/2015/wordml/symex" xmlns:wpg="http://schemas.microsoft.com/office/word/2010/wordprocessingGroup" xmlns:wpi="http://schemas.microsoft.com/office/word/2010/wordprocessingInk" xmlns:wne="http://schemas.microsoft.com/office/word/2006/wordml" xmlns:wps="http://schemas.microsoft.com/office/word/2010/wordprocessingShape" mc:Ignorable="w14 w15 w16se w16cid wp14">
+<w:hdr xmlns:wpc="http://schemas.microsoft.com/office/word/2010/wordprocessingCanvas" xmlns:cx="http://schemas.microsoft.com/office/drawing/2014/chartex" xmlns:cx1="http://schemas.microsoft.com/office/drawing/2015/9/8/chartex" xmlns:cx2="http://schemas.microsoft.com/office/drawing/2015/10/21/chartex" xmlns:cx3="http://schemas.microsoft.com/office/drawing/2016/5/9/chartex" xmlns:cx4="http://schemas.microsoft.com/office/drawing/2016/5/10/chartex" xmlns:cx5="http://schemas.microsoft.com/office/drawing/2016/5/11/chartex" xmlns:cx6="http://schemas.microsoft.com/office/drawing/2016/5/12/chartex" xmlns:cx7="http://schemas.microsoft.com/office/drawing/2016/5/13/chartex" xmlns:cx8="http://schemas.microsoft.com/office/drawing/2016/5/14/chartex" xmlns:mc="http://schemas.openxmlformats.org/markup-compatibility/2006" xmlns:aink="http://schemas.microsoft.com/office/drawing/2016/ink" xmlns:am3d="http://schemas.microsoft.com/office/drawing/2017/model3d" xmlns:o="urn:schemas-microsoft-com:office:office" xmlns:r="http://schemas.openxmlformats.org/officeDocument/2006/relationships" xmlns:m="http://schemas.openxmlformats.org/officeDocument/2006/math" xmlns:v="urn:schemas-microsoft-com:vml" xmlns:wp14="http://schemas.microsoft.com/office/word/2010/wordprocessingDrawing" xmlns:wp="http://schemas.openxmlformats.org/drawingml/2006/wordprocessingDrawing" xmlns:w10="urn:schemas-microsoft-com:office:word" xmlns:w="http://schemas.openxmlformats.org/wordprocessingml/2006/main" xmlns:w14="http://schemas.microsoft.com/office/word/2010/wordml" xmlns:w15="http://schemas.microsoft.com/office/word/2012/wordml" xmlns:w16cex="http://schemas.microsoft.com/office/word/2018/wordml/cex" xmlns:w16cid="http://schemas.microsoft.com/office/word/2016/wordml/cid" xmlns:w16="http://schemas.microsoft.com/office/word/2018/wordml" xmlns:w16se="http://schemas.microsoft.com/office/word/2015/wordml/symex" xmlns:wpg="http://schemas.microsoft.com/office/word/2010/wordprocessingGroup" xmlns:wpi="http://schemas.microsoft.com/office/word/2010/wordprocessingInk" xmlns:wne="http://schemas.microsoft.com/office/word/2006/wordml" xmlns:wps="http://schemas.microsoft.com/office/word/2010/wordprocessingShape" mc:Ignorable="w14 w15 w16se w16cid w16 w16cex wp14">
   <w:p>
     <w:pPr>
       <w:pStyle w:val="Headercmlap"/>
@@ -1696,7 +1736,7 @@
 </file>
 
 <file path=word/numbering.xml><?xml version="1.0" encoding="utf-8"?>
-<w:numbering xmlns:wpc="http://schemas.microsoft.com/office/word/2010/wordprocessingCanvas" xmlns:cx="http://schemas.microsoft.com/office/drawing/2014/chartex" xmlns:cx1="http://schemas.microsoft.com/office/drawing/2015/9/8/chartex" xmlns:cx2="http://schemas.microsoft.com/office/drawing/2015/10/21/chartex" xmlns:cx3="http://schemas.microsoft.com/office/drawing/2016/5/9/chartex" xmlns:cx4="http://schemas.microsoft.com/office/drawing/2016/5/10/chartex" xmlns:cx5="http://schemas.microsoft.com/office/drawing/2016/5/11/chartex" xmlns:cx6="http://schemas.microsoft.com/office/drawing/2016/5/12/chartex" xmlns:cx7="http://schemas.microsoft.com/office/drawing/2016/5/13/chartex" xmlns:cx8="http://schemas.microsoft.com/office/drawing/2016/5/14/chartex" xmlns:mc="http://schemas.openxmlformats.org/markup-compatibility/2006" xmlns:aink="http://schemas.microsoft.com/office/drawing/2016/ink" xmlns:am3d="http://schemas.microsoft.com/office/drawing/2017/model3d" xmlns:o="urn:schemas-microsoft-com:office:office" xmlns:r="http://schemas.openxmlformats.org/officeDocument/2006/relationships" xmlns:m="http://schemas.openxmlformats.org/officeDocument/2006/math" xmlns:v="urn:schemas-microsoft-com:vml" xmlns:wp14="http://schemas.microsoft.com/office/word/2010/wordprocessingDrawing" xmlns:wp="http://schemas.openxmlformats.org/drawingml/2006/wordprocessingDrawing" xmlns:w10="urn:schemas-microsoft-com:office:word" xmlns:w="http://schemas.openxmlformats.org/wordprocessingml/2006/main" xmlns:w14="http://schemas.microsoft.com/office/word/2010/wordml" xmlns:w15="http://schemas.microsoft.com/office/word/2012/wordml" xmlns:w16cid="http://schemas.microsoft.com/office/word/2016/wordml/cid" xmlns:w16se="http://schemas.microsoft.com/office/word/2015/wordml/symex" xmlns:wpg="http://schemas.microsoft.com/office/word/2010/wordprocessingGroup" xmlns:wpi="http://schemas.microsoft.com/office/word/2010/wordprocessingInk" xmlns:wne="http://schemas.microsoft.com/office/word/2006/wordml" xmlns:wps="http://schemas.microsoft.com/office/word/2010/wordprocessingShape" mc:Ignorable="w14 w15 w16se w16cid wp14">
+<w:numbering xmlns:wpc="http://schemas.microsoft.com/office/word/2010/wordprocessingCanvas" xmlns:cx="http://schemas.microsoft.com/office/drawing/2014/chartex" xmlns:cx1="http://schemas.microsoft.com/office/drawing/2015/9/8/chartex" xmlns:cx2="http://schemas.microsoft.com/office/drawing/2015/10/21/chartex" xmlns:cx3="http://schemas.microsoft.com/office/drawing/2016/5/9/chartex" xmlns:cx4="http://schemas.microsoft.com/office/drawing/2016/5/10/chartex" xmlns:cx5="http://schemas.microsoft.com/office/drawing/2016/5/11/chartex" xmlns:cx6="http://schemas.microsoft.com/office/drawing/2016/5/12/chartex" xmlns:cx7="http://schemas.microsoft.com/office/drawing/2016/5/13/chartex" xmlns:cx8="http://schemas.microsoft.com/office/drawing/2016/5/14/chartex" xmlns:mc="http://schemas.openxmlformats.org/markup-compatibility/2006" xmlns:aink="http://schemas.microsoft.com/office/drawing/2016/ink" xmlns:am3d="http://schemas.microsoft.com/office/drawing/2017/model3d" xmlns:o="urn:schemas-microsoft-com:office:office" xmlns:r="http://schemas.openxmlformats.org/officeDocument/2006/relationships" xmlns:m="http://schemas.openxmlformats.org/officeDocument/2006/math" xmlns:v="urn:schemas-microsoft-com:vml" xmlns:wp14="http://schemas.microsoft.com/office/word/2010/wordprocessingDrawing" xmlns:wp="http://schemas.openxmlformats.org/drawingml/2006/wordprocessingDrawing" xmlns:w10="urn:schemas-microsoft-com:office:word" xmlns:w="http://schemas.openxmlformats.org/wordprocessingml/2006/main" xmlns:w14="http://schemas.microsoft.com/office/word/2010/wordml" xmlns:w15="http://schemas.microsoft.com/office/word/2012/wordml" xmlns:w16cex="http://schemas.microsoft.com/office/word/2018/wordml/cex" xmlns:w16cid="http://schemas.microsoft.com/office/word/2016/wordml/cid" xmlns:w16="http://schemas.microsoft.com/office/word/2018/wordml" xmlns:w16se="http://schemas.microsoft.com/office/word/2015/wordml/symex" xmlns:wpg="http://schemas.microsoft.com/office/word/2010/wordprocessingGroup" xmlns:wpi="http://schemas.microsoft.com/office/word/2010/wordprocessingInk" xmlns:wne="http://schemas.microsoft.com/office/word/2006/wordml" xmlns:wps="http://schemas.microsoft.com/office/word/2010/wordprocessingShape" mc:Ignorable="w14 w15 w16se w16cid w16 w16cex wp14">
   <w:abstractNum w:abstractNumId="0" w15:restartNumberingAfterBreak="0">
     <w:nsid w:val="FFFFFF7C"/>
     <w:multiLevelType w:val="singleLevel"/>
@@ -5117,7 +5157,7 @@
 </file>
 
 <file path=word/styles.xml><?xml version="1.0" encoding="utf-8"?>
-<w:styles xmlns:mc="http://schemas.openxmlformats.org/markup-compatibility/2006" xmlns:r="http://schemas.openxmlformats.org/officeDocument/2006/relationships" xmlns:w="http://schemas.openxmlformats.org/wordprocessingml/2006/main" xmlns:w14="http://schemas.microsoft.com/office/word/2010/wordml" xmlns:w15="http://schemas.microsoft.com/office/word/2012/wordml" xmlns:w16cid="http://schemas.microsoft.com/office/word/2016/wordml/cid" xmlns:w16se="http://schemas.microsoft.com/office/word/2015/wordml/symex" mc:Ignorable="w14 w15 w16se w16cid">
+<w:styles xmlns:mc="http://schemas.openxmlformats.org/markup-compatibility/2006" xmlns:r="http://schemas.openxmlformats.org/officeDocument/2006/relationships" xmlns:w="http://schemas.openxmlformats.org/wordprocessingml/2006/main" xmlns:w14="http://schemas.microsoft.com/office/word/2010/wordml" xmlns:w15="http://schemas.microsoft.com/office/word/2012/wordml" xmlns:w16cex="http://schemas.microsoft.com/office/word/2018/wordml/cex" xmlns:w16cid="http://schemas.microsoft.com/office/word/2016/wordml/cid" xmlns:w16="http://schemas.microsoft.com/office/word/2018/wordml" xmlns:w16se="http://schemas.microsoft.com/office/word/2015/wordml/symex" mc:Ignorable="w14 w15 w16se w16cid w16 w16cex">
   <w:docDefaults>
     <w:rPrDefault>
       <w:rPr>
@@ -5133,7 +5173,7 @@
       </w:pPr>
     </w:pPrDefault>
   </w:docDefaults>
-  <w:latentStyles w:defLockedState="0" w:defUIPriority="99" w:defSemiHidden="0" w:defUnhideWhenUsed="0" w:defQFormat="0" w:count="375">
+  <w:latentStyles w:defLockedState="0" w:defUIPriority="99" w:defSemiHidden="0" w:defUnhideWhenUsed="0" w:defQFormat="0" w:count="376">
     <w:lsdException w:name="Normal" w:uiPriority="0" w:qFormat="1"/>
     <w:lsdException w:name="heading 1" w:uiPriority="9" w:qFormat="1"/>
     <w:lsdException w:name="heading 2" w:semiHidden="1" w:uiPriority="9" w:unhideWhenUsed="1" w:qFormat="1"/>
@@ -5239,7 +5279,6 @@
     <w:lsdException w:name="HTML Sample" w:semiHidden="1" w:unhideWhenUsed="1"/>
     <w:lsdException w:name="HTML Typewriter" w:semiHidden="1" w:unhideWhenUsed="1"/>
     <w:lsdException w:name="HTML Variable" w:semiHidden="1" w:unhideWhenUsed="1"/>
-    <w:lsdException w:name="Normal Table" w:semiHidden="1" w:unhideWhenUsed="1"/>
     <w:lsdException w:name="annotation subject" w:semiHidden="1" w:unhideWhenUsed="1"/>
     <w:lsdException w:name="No List" w:semiHidden="1" w:unhideWhenUsed="1"/>
     <w:lsdException w:name="Outline List 1" w:semiHidden="1" w:unhideWhenUsed="1"/>
@@ -5286,10 +5325,8 @@
     <w:lsdException w:name="Table Subtle 2" w:semiHidden="1" w:unhideWhenUsed="1"/>
     <w:lsdException w:name="Table Web 1" w:semiHidden="1" w:unhideWhenUsed="1"/>
     <w:lsdException w:name="Table Web 2" w:semiHidden="1" w:unhideWhenUsed="1"/>
-    <w:lsdException w:name="Table Web 3" w:semiHidden="1" w:unhideWhenUsed="1"/>
     <w:lsdException w:name="Balloon Text" w:semiHidden="1" w:unhideWhenUsed="1"/>
     <w:lsdException w:name="Table Grid" w:uiPriority="59"/>
-    <w:lsdException w:name="Table Theme" w:semiHidden="1" w:unhideWhenUsed="1"/>
     <w:lsdException w:name="Placeholder Text" w:semiHidden="1"/>
     <w:lsdException w:name="No Spacing" w:uiPriority="1"/>
     <w:lsdException w:name="Light Shading" w:uiPriority="60"/>
@@ -5509,6 +5546,7 @@
     <w:lsdException w:name="Smart Hyperlink" w:semiHidden="1" w:unhideWhenUsed="1"/>
     <w:lsdException w:name="Hashtag" w:semiHidden="1" w:unhideWhenUsed="1"/>
     <w:lsdException w:name="Unresolved Mention" w:semiHidden="1" w:unhideWhenUsed="1"/>
+    <w:lsdException w:name="Smart Link" w:semiHidden="1" w:unhideWhenUsed="1"/>
   </w:latentStyles>
   <w:style w:type="paragraph" w:default="1" w:styleId="Normal">
     <w:name w:val="Normal"/>

</xml_diff>

<commit_message>
HTTP, HTML, CSS 2020 (#7)
* Labor 8 frissítés 2020

* HTML, CSS laborok
</commit_message>
<xml_diff>
--- a/Labor08/downloads/Labor08-jegyzokonyv.docx
+++ b/Labor08/downloads/Labor08-jegyzokonyv.docx
@@ -1,6 +1,6 @@
 
 <file path=word/document.xml><?xml version="1.0" encoding="utf-8"?>
-<w:document xmlns:wpc="http://schemas.microsoft.com/office/word/2010/wordprocessingCanvas" xmlns:cx="http://schemas.microsoft.com/office/drawing/2014/chartex" xmlns:cx1="http://schemas.microsoft.com/office/drawing/2015/9/8/chartex" xmlns:cx2="http://schemas.microsoft.com/office/drawing/2015/10/21/chartex" xmlns:cx3="http://schemas.microsoft.com/office/drawing/2016/5/9/chartex" xmlns:cx4="http://schemas.microsoft.com/office/drawing/2016/5/10/chartex" xmlns:cx5="http://schemas.microsoft.com/office/drawing/2016/5/11/chartex" xmlns:cx6="http://schemas.microsoft.com/office/drawing/2016/5/12/chartex" xmlns:cx7="http://schemas.microsoft.com/office/drawing/2016/5/13/chartex" xmlns:cx8="http://schemas.microsoft.com/office/drawing/2016/5/14/chartex" xmlns:mc="http://schemas.openxmlformats.org/markup-compatibility/2006" xmlns:aink="http://schemas.microsoft.com/office/drawing/2016/ink" xmlns:am3d="http://schemas.microsoft.com/office/drawing/2017/model3d" xmlns:o="urn:schemas-microsoft-com:office:office" xmlns:r="http://schemas.openxmlformats.org/officeDocument/2006/relationships" xmlns:m="http://schemas.openxmlformats.org/officeDocument/2006/math" xmlns:v="urn:schemas-microsoft-com:vml" xmlns:wp14="http://schemas.microsoft.com/office/word/2010/wordprocessingDrawing" xmlns:wp="http://schemas.openxmlformats.org/drawingml/2006/wordprocessingDrawing" xmlns:w10="urn:schemas-microsoft-com:office:word" xmlns:w="http://schemas.openxmlformats.org/wordprocessingml/2006/main" xmlns:w14="http://schemas.microsoft.com/office/word/2010/wordml" xmlns:w15="http://schemas.microsoft.com/office/word/2012/wordml" xmlns:w16cid="http://schemas.microsoft.com/office/word/2016/wordml/cid" xmlns:w16se="http://schemas.microsoft.com/office/word/2015/wordml/symex" xmlns:wpg="http://schemas.microsoft.com/office/word/2010/wordprocessingGroup" xmlns:wpi="http://schemas.microsoft.com/office/word/2010/wordprocessingInk" xmlns:wne="http://schemas.microsoft.com/office/word/2006/wordml" xmlns:wps="http://schemas.microsoft.com/office/word/2010/wordprocessingShape" mc:Ignorable="w14 w15 w16se w16cid wp14">
+<w:document xmlns:wpc="http://schemas.microsoft.com/office/word/2010/wordprocessingCanvas" xmlns:cx="http://schemas.microsoft.com/office/drawing/2014/chartex" xmlns:cx1="http://schemas.microsoft.com/office/drawing/2015/9/8/chartex" xmlns:cx2="http://schemas.microsoft.com/office/drawing/2015/10/21/chartex" xmlns:cx3="http://schemas.microsoft.com/office/drawing/2016/5/9/chartex" xmlns:cx4="http://schemas.microsoft.com/office/drawing/2016/5/10/chartex" xmlns:cx5="http://schemas.microsoft.com/office/drawing/2016/5/11/chartex" xmlns:cx6="http://schemas.microsoft.com/office/drawing/2016/5/12/chartex" xmlns:cx7="http://schemas.microsoft.com/office/drawing/2016/5/13/chartex" xmlns:cx8="http://schemas.microsoft.com/office/drawing/2016/5/14/chartex" xmlns:mc="http://schemas.openxmlformats.org/markup-compatibility/2006" xmlns:aink="http://schemas.microsoft.com/office/drawing/2016/ink" xmlns:am3d="http://schemas.microsoft.com/office/drawing/2017/model3d" xmlns:o="urn:schemas-microsoft-com:office:office" xmlns:r="http://schemas.openxmlformats.org/officeDocument/2006/relationships" xmlns:m="http://schemas.openxmlformats.org/officeDocument/2006/math" xmlns:v="urn:schemas-microsoft-com:vml" xmlns:wp14="http://schemas.microsoft.com/office/word/2010/wordprocessingDrawing" xmlns:wp="http://schemas.openxmlformats.org/drawingml/2006/wordprocessingDrawing" xmlns:w10="urn:schemas-microsoft-com:office:word" xmlns:w="http://schemas.openxmlformats.org/wordprocessingml/2006/main" xmlns:w14="http://schemas.microsoft.com/office/word/2010/wordml" xmlns:w15="http://schemas.microsoft.com/office/word/2012/wordml" xmlns:w16cex="http://schemas.microsoft.com/office/word/2018/wordml/cex" xmlns:w16cid="http://schemas.microsoft.com/office/word/2016/wordml/cid" xmlns:w16="http://schemas.microsoft.com/office/word/2018/wordml" xmlns:w16se="http://schemas.microsoft.com/office/word/2015/wordml/symex" xmlns:wpg="http://schemas.microsoft.com/office/word/2010/wordprocessingGroup" xmlns:wpi="http://schemas.microsoft.com/office/word/2010/wordprocessingInk" xmlns:wne="http://schemas.microsoft.com/office/word/2006/wordml" xmlns:wps="http://schemas.microsoft.com/office/word/2010/wordprocessingShape" mc:Ignorable="w14 w15 w16se w16cid w16 w16cex wp14">
   <w:body>
     <w:p>
       <w:pPr>
@@ -27,11 +27,21 @@
       <w:pPr>
         <w:pStyle w:val="Subtitle"/>
       </w:pPr>
-      <w:fldSimple w:instr=" SUBJECT   \* MERGEFORMAT ">
-        <w:r>
-          <w:t>Jegyzőkönyv a Mobil- és webes szoftverek c. tárgyhoz</w:t>
-        </w:r>
-      </w:fldSimple>
+      <w:r>
+        <w:fldChar w:fldCharType="begin"/>
+      </w:r>
+      <w:r>
+        <w:instrText xml:space="preserve"> SUBJECT   \* MERGEFORMAT </w:instrText>
+      </w:r>
+      <w:r>
+        <w:fldChar w:fldCharType="separate"/>
+      </w:r>
+      <w:r>
+        <w:t>Jegyzőkönyv a Mobil- és webes szoftverek c. tárgyhoz</w:t>
+      </w:r>
+      <w:r>
+        <w:fldChar w:fldCharType="end"/>
+      </w:r>
     </w:p>
     <w:p>
       <w:pPr>
@@ -628,15 +638,32 @@
       </w:r>
       <w:proofErr w:type="spellEnd"/>
       <w:r>
-        <w:t xml:space="preserve"> (tipp: ha beírja a böngészőbe a </w:t>
-      </w:r>
-      <w:bookmarkStart w:id="1" w:name="_GoBack"/>
-      <w:bookmarkEnd w:id="1"/>
+        <w:t xml:space="preserve"> (tipp: ha beírja a böngészőbe</w:t>
+      </w:r>
+      <w:r>
+        <w:t xml:space="preserve"> </w:t>
+      </w:r>
+      <w:r>
+        <w:rPr>
+          <w:b/>
+          <w:bCs/>
+        </w:rPr>
+        <w:t>pontosan</w:t>
+      </w:r>
+      <w:r>
+        <w:t xml:space="preserve"> a </w:t>
+      </w:r>
       <w:r>
         <w:rPr>
           <w:i/>
         </w:rPr>
-        <w:t>www.aut.bme.hu/</w:t>
+        <w:t>http://w</w:t>
+      </w:r>
+      <w:r>
+        <w:rPr>
+          <w:i/>
+        </w:rPr>
+        <w:t>ww.aut.bme.hu/</w:t>
       </w:r>
       <w:r>
         <w:t xml:space="preserve"> URL-t, akkor milyen URL-en töltődik be az oldal)?</w:t>
@@ -1387,7 +1414,7 @@
 </file>
 
 <file path=word/endnotes.xml><?xml version="1.0" encoding="utf-8"?>
-<w:endnotes xmlns:wpc="http://schemas.microsoft.com/office/word/2010/wordprocessingCanvas" xmlns:cx="http://schemas.microsoft.com/office/drawing/2014/chartex" xmlns:cx1="http://schemas.microsoft.com/office/drawing/2015/9/8/chartex" xmlns:cx2="http://schemas.microsoft.com/office/drawing/2015/10/21/chartex" xmlns:cx3="http://schemas.microsoft.com/office/drawing/2016/5/9/chartex" xmlns:cx4="http://schemas.microsoft.com/office/drawing/2016/5/10/chartex" xmlns:cx5="http://schemas.microsoft.com/office/drawing/2016/5/11/chartex" xmlns:cx6="http://schemas.microsoft.com/office/drawing/2016/5/12/chartex" xmlns:cx7="http://schemas.microsoft.com/office/drawing/2016/5/13/chartex" xmlns:cx8="http://schemas.microsoft.com/office/drawing/2016/5/14/chartex" xmlns:mc="http://schemas.openxmlformats.org/markup-compatibility/2006" xmlns:aink="http://schemas.microsoft.com/office/drawing/2016/ink" xmlns:am3d="http://schemas.microsoft.com/office/drawing/2017/model3d" xmlns:o="urn:schemas-microsoft-com:office:office" xmlns:r="http://schemas.openxmlformats.org/officeDocument/2006/relationships" xmlns:m="http://schemas.openxmlformats.org/officeDocument/2006/math" xmlns:v="urn:schemas-microsoft-com:vml" xmlns:wp14="http://schemas.microsoft.com/office/word/2010/wordprocessingDrawing" xmlns:wp="http://schemas.openxmlformats.org/drawingml/2006/wordprocessingDrawing" xmlns:w10="urn:schemas-microsoft-com:office:word" xmlns:w="http://schemas.openxmlformats.org/wordprocessingml/2006/main" xmlns:w14="http://schemas.microsoft.com/office/word/2010/wordml" xmlns:w15="http://schemas.microsoft.com/office/word/2012/wordml" xmlns:w16cid="http://schemas.microsoft.com/office/word/2016/wordml/cid" xmlns:w16se="http://schemas.microsoft.com/office/word/2015/wordml/symex" xmlns:wpg="http://schemas.microsoft.com/office/word/2010/wordprocessingGroup" xmlns:wpi="http://schemas.microsoft.com/office/word/2010/wordprocessingInk" xmlns:wne="http://schemas.microsoft.com/office/word/2006/wordml" xmlns:wps="http://schemas.microsoft.com/office/word/2010/wordprocessingShape" mc:Ignorable="w14 w15 w16se w16cid wp14">
+<w:endnotes xmlns:wpc="http://schemas.microsoft.com/office/word/2010/wordprocessingCanvas" xmlns:cx="http://schemas.microsoft.com/office/drawing/2014/chartex" xmlns:cx1="http://schemas.microsoft.com/office/drawing/2015/9/8/chartex" xmlns:cx2="http://schemas.microsoft.com/office/drawing/2015/10/21/chartex" xmlns:cx3="http://schemas.microsoft.com/office/drawing/2016/5/9/chartex" xmlns:cx4="http://schemas.microsoft.com/office/drawing/2016/5/10/chartex" xmlns:cx5="http://schemas.microsoft.com/office/drawing/2016/5/11/chartex" xmlns:cx6="http://schemas.microsoft.com/office/drawing/2016/5/12/chartex" xmlns:cx7="http://schemas.microsoft.com/office/drawing/2016/5/13/chartex" xmlns:cx8="http://schemas.microsoft.com/office/drawing/2016/5/14/chartex" xmlns:mc="http://schemas.openxmlformats.org/markup-compatibility/2006" xmlns:aink="http://schemas.microsoft.com/office/drawing/2016/ink" xmlns:am3d="http://schemas.microsoft.com/office/drawing/2017/model3d" xmlns:o="urn:schemas-microsoft-com:office:office" xmlns:r="http://schemas.openxmlformats.org/officeDocument/2006/relationships" xmlns:m="http://schemas.openxmlformats.org/officeDocument/2006/math" xmlns:v="urn:schemas-microsoft-com:vml" xmlns:wp14="http://schemas.microsoft.com/office/word/2010/wordprocessingDrawing" xmlns:wp="http://schemas.openxmlformats.org/drawingml/2006/wordprocessingDrawing" xmlns:w10="urn:schemas-microsoft-com:office:word" xmlns:w="http://schemas.openxmlformats.org/wordprocessingml/2006/main" xmlns:w14="http://schemas.microsoft.com/office/word/2010/wordml" xmlns:w15="http://schemas.microsoft.com/office/word/2012/wordml" xmlns:w16cex="http://schemas.microsoft.com/office/word/2018/wordml/cex" xmlns:w16cid="http://schemas.microsoft.com/office/word/2016/wordml/cid" xmlns:w16="http://schemas.microsoft.com/office/word/2018/wordml" xmlns:w16se="http://schemas.microsoft.com/office/word/2015/wordml/symex" xmlns:wpg="http://schemas.microsoft.com/office/word/2010/wordprocessingGroup" xmlns:wpi="http://schemas.microsoft.com/office/word/2010/wordprocessingInk" xmlns:wne="http://schemas.microsoft.com/office/word/2006/wordml" xmlns:wps="http://schemas.microsoft.com/office/word/2010/wordprocessingShape" mc:Ignorable="w14 w15 w16se w16cid w16 w16cex wp14">
   <w:endnote w:type="separator" w:id="-1">
     <w:p>
       <w:pPr>
@@ -1412,7 +1439,7 @@
 </file>
 
 <file path=word/footer1.xml><?xml version="1.0" encoding="utf-8"?>
-<w:ftr xmlns:wpc="http://schemas.microsoft.com/office/word/2010/wordprocessingCanvas" xmlns:cx="http://schemas.microsoft.com/office/drawing/2014/chartex" xmlns:cx1="http://schemas.microsoft.com/office/drawing/2015/9/8/chartex" xmlns:cx2="http://schemas.microsoft.com/office/drawing/2015/10/21/chartex" xmlns:cx3="http://schemas.microsoft.com/office/drawing/2016/5/9/chartex" xmlns:cx4="http://schemas.microsoft.com/office/drawing/2016/5/10/chartex" xmlns:cx5="http://schemas.microsoft.com/office/drawing/2016/5/11/chartex" xmlns:cx6="http://schemas.microsoft.com/office/drawing/2016/5/12/chartex" xmlns:cx7="http://schemas.microsoft.com/office/drawing/2016/5/13/chartex" xmlns:cx8="http://schemas.microsoft.com/office/drawing/2016/5/14/chartex" xmlns:mc="http://schemas.openxmlformats.org/markup-compatibility/2006" xmlns:aink="http://schemas.microsoft.com/office/drawing/2016/ink" xmlns:am3d="http://schemas.microsoft.com/office/drawing/2017/model3d" xmlns:o="urn:schemas-microsoft-com:office:office" xmlns:r="http://schemas.openxmlformats.org/officeDocument/2006/relationships" xmlns:m="http://schemas.openxmlformats.org/officeDocument/2006/math" xmlns:v="urn:schemas-microsoft-com:vml" xmlns:wp14="http://schemas.microsoft.com/office/word/2010/wordprocessingDrawing" xmlns:wp="http://schemas.openxmlformats.org/drawingml/2006/wordprocessingDrawing" xmlns:w10="urn:schemas-microsoft-com:office:word" xmlns:w="http://schemas.openxmlformats.org/wordprocessingml/2006/main" xmlns:w14="http://schemas.microsoft.com/office/word/2010/wordml" xmlns:w15="http://schemas.microsoft.com/office/word/2012/wordml" xmlns:w16cid="http://schemas.microsoft.com/office/word/2016/wordml/cid" xmlns:w16se="http://schemas.microsoft.com/office/word/2015/wordml/symex" xmlns:wpg="http://schemas.microsoft.com/office/word/2010/wordprocessingGroup" xmlns:wpi="http://schemas.microsoft.com/office/word/2010/wordprocessingInk" xmlns:wne="http://schemas.microsoft.com/office/word/2006/wordml" xmlns:wps="http://schemas.microsoft.com/office/word/2010/wordprocessingShape" mc:Ignorable="w14 w15 w16se w16cid wp14">
+<w:ftr xmlns:wpc="http://schemas.microsoft.com/office/word/2010/wordprocessingCanvas" xmlns:cx="http://schemas.microsoft.com/office/drawing/2014/chartex" xmlns:cx1="http://schemas.microsoft.com/office/drawing/2015/9/8/chartex" xmlns:cx2="http://schemas.microsoft.com/office/drawing/2015/10/21/chartex" xmlns:cx3="http://schemas.microsoft.com/office/drawing/2016/5/9/chartex" xmlns:cx4="http://schemas.microsoft.com/office/drawing/2016/5/10/chartex" xmlns:cx5="http://schemas.microsoft.com/office/drawing/2016/5/11/chartex" xmlns:cx6="http://schemas.microsoft.com/office/drawing/2016/5/12/chartex" xmlns:cx7="http://schemas.microsoft.com/office/drawing/2016/5/13/chartex" xmlns:cx8="http://schemas.microsoft.com/office/drawing/2016/5/14/chartex" xmlns:mc="http://schemas.openxmlformats.org/markup-compatibility/2006" xmlns:aink="http://schemas.microsoft.com/office/drawing/2016/ink" xmlns:am3d="http://schemas.microsoft.com/office/drawing/2017/model3d" xmlns:o="urn:schemas-microsoft-com:office:office" xmlns:r="http://schemas.openxmlformats.org/officeDocument/2006/relationships" xmlns:m="http://schemas.openxmlformats.org/officeDocument/2006/math" xmlns:v="urn:schemas-microsoft-com:vml" xmlns:wp14="http://schemas.microsoft.com/office/word/2010/wordprocessingDrawing" xmlns:wp="http://schemas.openxmlformats.org/drawingml/2006/wordprocessingDrawing" xmlns:w10="urn:schemas-microsoft-com:office:word" xmlns:w="http://schemas.openxmlformats.org/wordprocessingml/2006/main" xmlns:w14="http://schemas.microsoft.com/office/word/2010/wordml" xmlns:w15="http://schemas.microsoft.com/office/word/2012/wordml" xmlns:w16cex="http://schemas.microsoft.com/office/word/2018/wordml/cex" xmlns:w16cid="http://schemas.microsoft.com/office/word/2016/wordml/cid" xmlns:w16="http://schemas.microsoft.com/office/word/2018/wordml" xmlns:w16se="http://schemas.microsoft.com/office/word/2015/wordml/symex" xmlns:wpg="http://schemas.microsoft.com/office/word/2010/wordprocessingGroup" xmlns:wpi="http://schemas.microsoft.com/office/word/2010/wordprocessingInk" xmlns:wne="http://schemas.microsoft.com/office/word/2006/wordml" xmlns:wps="http://schemas.microsoft.com/office/word/2010/wordprocessingShape" mc:Ignorable="w14 w15 w16se w16cid w16 w16cex wp14">
   <w:p>
     <w:pPr>
       <w:pStyle w:val="Footer"/>
@@ -1436,13 +1463,42 @@
       <w:rPr>
         <w:noProof/>
       </w:rPr>
-      <w:t>2018.</w:t>
+      <w:t>2020.</w:t>
     </w:r>
     <w:r>
       <w:fldChar w:fldCharType="end"/>
     </w:r>
     <w:r>
       <w:t xml:space="preserve"> </w:t>
+    </w:r>
+    <w:fldSimple w:instr=" AUTHOR   \* MERGEFORMAT ">
+      <w:r>
+        <w:rPr>
+          <w:noProof/>
+        </w:rPr>
+        <w:t>Szabó Gábor</w:t>
+      </w:r>
+    </w:fldSimple>
+    <w:r>
+      <w:fldChar w:fldCharType="begin"/>
+    </w:r>
+    <w:r>
+      <w:instrText xml:space="preserve"> AUTHOR   \* MERGEFORMAT </w:instrText>
+    </w:r>
+    <w:r>
+      <w:fldChar w:fldCharType="separate"/>
+    </w:r>
+    <w:r>
+      <w:rPr>
+        <w:noProof/>
+      </w:rPr>
+      <w:t>Szabó Gábor</w:t>
+    </w:r>
+    <w:r>
+      <w:rPr>
+        <w:noProof/>
+      </w:rPr>
+      <w:fldChar w:fldCharType="end"/>
     </w:r>
     <w:r>
       <w:fldChar w:fldCharType="begin"/>
@@ -1465,22 +1521,6 @@
       </w:rPr>
       <w:fldChar w:fldCharType="end"/>
     </w:r>
-    <w:fldSimple w:instr=" AUTHOR   \* MERGEFORMAT ">
-      <w:r>
-        <w:rPr>
-          <w:noProof/>
-        </w:rPr>
-        <w:t>Szabó Gábor</w:t>
-      </w:r>
-    </w:fldSimple>
-    <w:fldSimple w:instr=" AUTHOR   \* MERGEFORMAT ">
-      <w:r>
-        <w:rPr>
-          <w:noProof/>
-        </w:rPr>
-        <w:t>Szabó Gábor</w:t>
-      </w:r>
-    </w:fldSimple>
     <w:r>
       <w:t>, Automatizálási és Alkalmazott Informatikai Tanszék</w:t>
     </w:r>
@@ -1489,7 +1529,7 @@
 </file>
 
 <file path=word/footer2.xml><?xml version="1.0" encoding="utf-8"?>
-<w:ftr xmlns:wpc="http://schemas.microsoft.com/office/word/2010/wordprocessingCanvas" xmlns:cx="http://schemas.microsoft.com/office/drawing/2014/chartex" xmlns:cx1="http://schemas.microsoft.com/office/drawing/2015/9/8/chartex" xmlns:cx2="http://schemas.microsoft.com/office/drawing/2015/10/21/chartex" xmlns:cx3="http://schemas.microsoft.com/office/drawing/2016/5/9/chartex" xmlns:cx4="http://schemas.microsoft.com/office/drawing/2016/5/10/chartex" xmlns:cx5="http://schemas.microsoft.com/office/drawing/2016/5/11/chartex" xmlns:cx6="http://schemas.microsoft.com/office/drawing/2016/5/12/chartex" xmlns:cx7="http://schemas.microsoft.com/office/drawing/2016/5/13/chartex" xmlns:cx8="http://schemas.microsoft.com/office/drawing/2016/5/14/chartex" xmlns:mc="http://schemas.openxmlformats.org/markup-compatibility/2006" xmlns:aink="http://schemas.microsoft.com/office/drawing/2016/ink" xmlns:am3d="http://schemas.microsoft.com/office/drawing/2017/model3d" xmlns:o="urn:schemas-microsoft-com:office:office" xmlns:r="http://schemas.openxmlformats.org/officeDocument/2006/relationships" xmlns:m="http://schemas.openxmlformats.org/officeDocument/2006/math" xmlns:v="urn:schemas-microsoft-com:vml" xmlns:wp14="http://schemas.microsoft.com/office/word/2010/wordprocessingDrawing" xmlns:wp="http://schemas.openxmlformats.org/drawingml/2006/wordprocessingDrawing" xmlns:w10="urn:schemas-microsoft-com:office:word" xmlns:w="http://schemas.openxmlformats.org/wordprocessingml/2006/main" xmlns:w14="http://schemas.microsoft.com/office/word/2010/wordml" xmlns:w15="http://schemas.microsoft.com/office/word/2012/wordml" xmlns:w16cid="http://schemas.microsoft.com/office/word/2016/wordml/cid" xmlns:w16se="http://schemas.microsoft.com/office/word/2015/wordml/symex" xmlns:wpg="http://schemas.microsoft.com/office/word/2010/wordprocessingGroup" xmlns:wpi="http://schemas.microsoft.com/office/word/2010/wordprocessingInk" xmlns:wne="http://schemas.microsoft.com/office/word/2006/wordml" xmlns:wps="http://schemas.microsoft.com/office/word/2010/wordprocessingShape" mc:Ignorable="w14 w15 w16se w16cid wp14">
+<w:ftr xmlns:wpc="http://schemas.microsoft.com/office/word/2010/wordprocessingCanvas" xmlns:cx="http://schemas.microsoft.com/office/drawing/2014/chartex" xmlns:cx1="http://schemas.microsoft.com/office/drawing/2015/9/8/chartex" xmlns:cx2="http://schemas.microsoft.com/office/drawing/2015/10/21/chartex" xmlns:cx3="http://schemas.microsoft.com/office/drawing/2016/5/9/chartex" xmlns:cx4="http://schemas.microsoft.com/office/drawing/2016/5/10/chartex" xmlns:cx5="http://schemas.microsoft.com/office/drawing/2016/5/11/chartex" xmlns:cx6="http://schemas.microsoft.com/office/drawing/2016/5/12/chartex" xmlns:cx7="http://schemas.microsoft.com/office/drawing/2016/5/13/chartex" xmlns:cx8="http://schemas.microsoft.com/office/drawing/2016/5/14/chartex" xmlns:mc="http://schemas.openxmlformats.org/markup-compatibility/2006" xmlns:aink="http://schemas.microsoft.com/office/drawing/2016/ink" xmlns:am3d="http://schemas.microsoft.com/office/drawing/2017/model3d" xmlns:o="urn:schemas-microsoft-com:office:office" xmlns:r="http://schemas.openxmlformats.org/officeDocument/2006/relationships" xmlns:m="http://schemas.openxmlformats.org/officeDocument/2006/math" xmlns:v="urn:schemas-microsoft-com:vml" xmlns:wp14="http://schemas.microsoft.com/office/word/2010/wordprocessingDrawing" xmlns:wp="http://schemas.openxmlformats.org/drawingml/2006/wordprocessingDrawing" xmlns:w10="urn:schemas-microsoft-com:office:word" xmlns:w="http://schemas.openxmlformats.org/wordprocessingml/2006/main" xmlns:w14="http://schemas.microsoft.com/office/word/2010/wordml" xmlns:w15="http://schemas.microsoft.com/office/word/2012/wordml" xmlns:w16cex="http://schemas.microsoft.com/office/word/2018/wordml/cex" xmlns:w16cid="http://schemas.microsoft.com/office/word/2016/wordml/cid" xmlns:w16="http://schemas.microsoft.com/office/word/2018/wordml" xmlns:w16se="http://schemas.microsoft.com/office/word/2015/wordml/symex" xmlns:wpg="http://schemas.microsoft.com/office/word/2010/wordprocessingGroup" xmlns:wpi="http://schemas.microsoft.com/office/word/2010/wordprocessingInk" xmlns:wne="http://schemas.microsoft.com/office/word/2006/wordml" xmlns:wps="http://schemas.microsoft.com/office/word/2010/wordprocessingShape" mc:Ignorable="w14 w15 w16se w16cid w16 w16cex wp14">
   <w:p>
     <w:pPr>
       <w:pStyle w:val="Footer"/>
@@ -1545,7 +1585,7 @@
 </file>
 
 <file path=word/footnotes.xml><?xml version="1.0" encoding="utf-8"?>
-<w:footnotes xmlns:wpc="http://schemas.microsoft.com/office/word/2010/wordprocessingCanvas" xmlns:cx="http://schemas.microsoft.com/office/drawing/2014/chartex" xmlns:cx1="http://schemas.microsoft.com/office/drawing/2015/9/8/chartex" xmlns:cx2="http://schemas.microsoft.com/office/drawing/2015/10/21/chartex" xmlns:cx3="http://schemas.microsoft.com/office/drawing/2016/5/9/chartex" xmlns:cx4="http://schemas.microsoft.com/office/drawing/2016/5/10/chartex" xmlns:cx5="http://schemas.microsoft.com/office/drawing/2016/5/11/chartex" xmlns:cx6="http://schemas.microsoft.com/office/drawing/2016/5/12/chartex" xmlns:cx7="http://schemas.microsoft.com/office/drawing/2016/5/13/chartex" xmlns:cx8="http://schemas.microsoft.com/office/drawing/2016/5/14/chartex" xmlns:mc="http://schemas.openxmlformats.org/markup-compatibility/2006" xmlns:aink="http://schemas.microsoft.com/office/drawing/2016/ink" xmlns:am3d="http://schemas.microsoft.com/office/drawing/2017/model3d" xmlns:o="urn:schemas-microsoft-com:office:office" xmlns:r="http://schemas.openxmlformats.org/officeDocument/2006/relationships" xmlns:m="http://schemas.openxmlformats.org/officeDocument/2006/math" xmlns:v="urn:schemas-microsoft-com:vml" xmlns:wp14="http://schemas.microsoft.com/office/word/2010/wordprocessingDrawing" xmlns:wp="http://schemas.openxmlformats.org/drawingml/2006/wordprocessingDrawing" xmlns:w10="urn:schemas-microsoft-com:office:word" xmlns:w="http://schemas.openxmlformats.org/wordprocessingml/2006/main" xmlns:w14="http://schemas.microsoft.com/office/word/2010/wordml" xmlns:w15="http://schemas.microsoft.com/office/word/2012/wordml" xmlns:w16cid="http://schemas.microsoft.com/office/word/2016/wordml/cid" xmlns:w16se="http://schemas.microsoft.com/office/word/2015/wordml/symex" xmlns:wpg="http://schemas.microsoft.com/office/word/2010/wordprocessingGroup" xmlns:wpi="http://schemas.microsoft.com/office/word/2010/wordprocessingInk" xmlns:wne="http://schemas.microsoft.com/office/word/2006/wordml" xmlns:wps="http://schemas.microsoft.com/office/word/2010/wordprocessingShape" mc:Ignorable="w14 w15 w16se w16cid wp14">
+<w:footnotes xmlns:wpc="http://schemas.microsoft.com/office/word/2010/wordprocessingCanvas" xmlns:cx="http://schemas.microsoft.com/office/drawing/2014/chartex" xmlns:cx1="http://schemas.microsoft.com/office/drawing/2015/9/8/chartex" xmlns:cx2="http://schemas.microsoft.com/office/drawing/2015/10/21/chartex" xmlns:cx3="http://schemas.microsoft.com/office/drawing/2016/5/9/chartex" xmlns:cx4="http://schemas.microsoft.com/office/drawing/2016/5/10/chartex" xmlns:cx5="http://schemas.microsoft.com/office/drawing/2016/5/11/chartex" xmlns:cx6="http://schemas.microsoft.com/office/drawing/2016/5/12/chartex" xmlns:cx7="http://schemas.microsoft.com/office/drawing/2016/5/13/chartex" xmlns:cx8="http://schemas.microsoft.com/office/drawing/2016/5/14/chartex" xmlns:mc="http://schemas.openxmlformats.org/markup-compatibility/2006" xmlns:aink="http://schemas.microsoft.com/office/drawing/2016/ink" xmlns:am3d="http://schemas.microsoft.com/office/drawing/2017/model3d" xmlns:o="urn:schemas-microsoft-com:office:office" xmlns:r="http://schemas.openxmlformats.org/officeDocument/2006/relationships" xmlns:m="http://schemas.openxmlformats.org/officeDocument/2006/math" xmlns:v="urn:schemas-microsoft-com:vml" xmlns:wp14="http://schemas.microsoft.com/office/word/2010/wordprocessingDrawing" xmlns:wp="http://schemas.openxmlformats.org/drawingml/2006/wordprocessingDrawing" xmlns:w10="urn:schemas-microsoft-com:office:word" xmlns:w="http://schemas.openxmlformats.org/wordprocessingml/2006/main" xmlns:w14="http://schemas.microsoft.com/office/word/2010/wordml" xmlns:w15="http://schemas.microsoft.com/office/word/2012/wordml" xmlns:w16cex="http://schemas.microsoft.com/office/word/2018/wordml/cex" xmlns:w16cid="http://schemas.microsoft.com/office/word/2016/wordml/cid" xmlns:w16="http://schemas.microsoft.com/office/word/2018/wordml" xmlns:w16se="http://schemas.microsoft.com/office/word/2015/wordml/symex" xmlns:wpg="http://schemas.microsoft.com/office/word/2010/wordprocessingGroup" xmlns:wpi="http://schemas.microsoft.com/office/word/2010/wordprocessingInk" xmlns:wne="http://schemas.microsoft.com/office/word/2006/wordml" xmlns:wps="http://schemas.microsoft.com/office/word/2010/wordprocessingShape" mc:Ignorable="w14 w15 w16se w16cid w16 w16cex wp14">
   <w:footnote w:type="separator" w:id="-1">
     <w:p>
       <w:pPr>
@@ -1570,7 +1610,7 @@
 </file>
 
 <file path=word/header1.xml><?xml version="1.0" encoding="utf-8"?>
-<w:hdr xmlns:wpc="http://schemas.microsoft.com/office/word/2010/wordprocessingCanvas" xmlns:cx="http://schemas.microsoft.com/office/drawing/2014/chartex" xmlns:cx1="http://schemas.microsoft.com/office/drawing/2015/9/8/chartex" xmlns:cx2="http://schemas.microsoft.com/office/drawing/2015/10/21/chartex" xmlns:cx3="http://schemas.microsoft.com/office/drawing/2016/5/9/chartex" xmlns:cx4="http://schemas.microsoft.com/office/drawing/2016/5/10/chartex" xmlns:cx5="http://schemas.microsoft.com/office/drawing/2016/5/11/chartex" xmlns:cx6="http://schemas.microsoft.com/office/drawing/2016/5/12/chartex" xmlns:cx7="http://schemas.microsoft.com/office/drawing/2016/5/13/chartex" xmlns:cx8="http://schemas.microsoft.com/office/drawing/2016/5/14/chartex" xmlns:mc="http://schemas.openxmlformats.org/markup-compatibility/2006" xmlns:aink="http://schemas.microsoft.com/office/drawing/2016/ink" xmlns:am3d="http://schemas.microsoft.com/office/drawing/2017/model3d" xmlns:o="urn:schemas-microsoft-com:office:office" xmlns:r="http://schemas.openxmlformats.org/officeDocument/2006/relationships" xmlns:m="http://schemas.openxmlformats.org/officeDocument/2006/math" xmlns:v="urn:schemas-microsoft-com:vml" xmlns:wp14="http://schemas.microsoft.com/office/word/2010/wordprocessingDrawing" xmlns:wp="http://schemas.openxmlformats.org/drawingml/2006/wordprocessingDrawing" xmlns:w10="urn:schemas-microsoft-com:office:word" xmlns:w="http://schemas.openxmlformats.org/wordprocessingml/2006/main" xmlns:w14="http://schemas.microsoft.com/office/word/2010/wordml" xmlns:w15="http://schemas.microsoft.com/office/word/2012/wordml" xmlns:w16cid="http://schemas.microsoft.com/office/word/2016/wordml/cid" xmlns:w16se="http://schemas.microsoft.com/office/word/2015/wordml/symex" xmlns:wpg="http://schemas.microsoft.com/office/word/2010/wordprocessingGroup" xmlns:wpi="http://schemas.microsoft.com/office/word/2010/wordprocessingInk" xmlns:wne="http://schemas.microsoft.com/office/word/2006/wordml" xmlns:wps="http://schemas.microsoft.com/office/word/2010/wordprocessingShape" mc:Ignorable="w14 w15 w16se w16cid wp14">
+<w:hdr xmlns:wpc="http://schemas.microsoft.com/office/word/2010/wordprocessingCanvas" xmlns:cx="http://schemas.microsoft.com/office/drawing/2014/chartex" xmlns:cx1="http://schemas.microsoft.com/office/drawing/2015/9/8/chartex" xmlns:cx2="http://schemas.microsoft.com/office/drawing/2015/10/21/chartex" xmlns:cx3="http://schemas.microsoft.com/office/drawing/2016/5/9/chartex" xmlns:cx4="http://schemas.microsoft.com/office/drawing/2016/5/10/chartex" xmlns:cx5="http://schemas.microsoft.com/office/drawing/2016/5/11/chartex" xmlns:cx6="http://schemas.microsoft.com/office/drawing/2016/5/12/chartex" xmlns:cx7="http://schemas.microsoft.com/office/drawing/2016/5/13/chartex" xmlns:cx8="http://schemas.microsoft.com/office/drawing/2016/5/14/chartex" xmlns:mc="http://schemas.openxmlformats.org/markup-compatibility/2006" xmlns:aink="http://schemas.microsoft.com/office/drawing/2016/ink" xmlns:am3d="http://schemas.microsoft.com/office/drawing/2017/model3d" xmlns:o="urn:schemas-microsoft-com:office:office" xmlns:r="http://schemas.openxmlformats.org/officeDocument/2006/relationships" xmlns:m="http://schemas.openxmlformats.org/officeDocument/2006/math" xmlns:v="urn:schemas-microsoft-com:vml" xmlns:wp14="http://schemas.microsoft.com/office/word/2010/wordprocessingDrawing" xmlns:wp="http://schemas.openxmlformats.org/drawingml/2006/wordprocessingDrawing" xmlns:w10="urn:schemas-microsoft-com:office:word" xmlns:w="http://schemas.openxmlformats.org/wordprocessingml/2006/main" xmlns:w14="http://schemas.microsoft.com/office/word/2010/wordml" xmlns:w15="http://schemas.microsoft.com/office/word/2012/wordml" xmlns:w16cex="http://schemas.microsoft.com/office/word/2018/wordml/cex" xmlns:w16cid="http://schemas.microsoft.com/office/word/2016/wordml/cid" xmlns:w16="http://schemas.microsoft.com/office/word/2018/wordml" xmlns:w16se="http://schemas.microsoft.com/office/word/2015/wordml/symex" xmlns:wpg="http://schemas.microsoft.com/office/word/2010/wordprocessingGroup" xmlns:wpi="http://schemas.microsoft.com/office/word/2010/wordprocessingInk" xmlns:wne="http://schemas.microsoft.com/office/word/2006/wordml" xmlns:wps="http://schemas.microsoft.com/office/word/2010/wordprocessingShape" mc:Ignorable="w14 w15 w16se w16cid w16 w16cex wp14">
   <w:sdt>
     <w:sdtPr>
       <w:id w:val="1477648756"/>
@@ -1640,7 +1680,7 @@
 </file>
 
 <file path=word/header2.xml><?xml version="1.0" encoding="utf-8"?>
-<w:hdr xmlns:wpc="http://schemas.microsoft.com/office/word/2010/wordprocessingCanvas" xmlns:cx="http://schemas.microsoft.com/office/drawing/2014/chartex" xmlns:cx1="http://schemas.microsoft.com/office/drawing/2015/9/8/chartex" xmlns:cx2="http://schemas.microsoft.com/office/drawing/2015/10/21/chartex" xmlns:cx3="http://schemas.microsoft.com/office/drawing/2016/5/9/chartex" xmlns:cx4="http://schemas.microsoft.com/office/drawing/2016/5/10/chartex" xmlns:cx5="http://schemas.microsoft.com/office/drawing/2016/5/11/chartex" xmlns:cx6="http://schemas.microsoft.com/office/drawing/2016/5/12/chartex" xmlns:cx7="http://schemas.microsoft.com/office/drawing/2016/5/13/chartex" xmlns:cx8="http://schemas.microsoft.com/office/drawing/2016/5/14/chartex" xmlns:mc="http://schemas.openxmlformats.org/markup-compatibility/2006" xmlns:aink="http://schemas.microsoft.com/office/drawing/2016/ink" xmlns:am3d="http://schemas.microsoft.com/office/drawing/2017/model3d" xmlns:o="urn:schemas-microsoft-com:office:office" xmlns:r="http://schemas.openxmlformats.org/officeDocument/2006/relationships" xmlns:m="http://schemas.openxmlformats.org/officeDocument/2006/math" xmlns:v="urn:schemas-microsoft-com:vml" xmlns:wp14="http://schemas.microsoft.com/office/word/2010/wordprocessingDrawing" xmlns:wp="http://schemas.openxmlformats.org/drawingml/2006/wordprocessingDrawing" xmlns:w10="urn:schemas-microsoft-com:office:word" xmlns:w="http://schemas.openxmlformats.org/wordprocessingml/2006/main" xmlns:w14="http://schemas.microsoft.com/office/word/2010/wordml" xmlns:w15="http://schemas.microsoft.com/office/word/2012/wordml" xmlns:w16cid="http://schemas.microsoft.com/office/word/2016/wordml/cid" xmlns:w16se="http://schemas.microsoft.com/office/word/2015/wordml/symex" xmlns:wpg="http://schemas.microsoft.com/office/word/2010/wordprocessingGroup" xmlns:wpi="http://schemas.microsoft.com/office/word/2010/wordprocessingInk" xmlns:wne="http://schemas.microsoft.com/office/word/2006/wordml" xmlns:wps="http://schemas.microsoft.com/office/word/2010/wordprocessingShape" mc:Ignorable="w14 w15 w16se w16cid wp14">
+<w:hdr xmlns:wpc="http://schemas.microsoft.com/office/word/2010/wordprocessingCanvas" xmlns:cx="http://schemas.microsoft.com/office/drawing/2014/chartex" xmlns:cx1="http://schemas.microsoft.com/office/drawing/2015/9/8/chartex" xmlns:cx2="http://schemas.microsoft.com/office/drawing/2015/10/21/chartex" xmlns:cx3="http://schemas.microsoft.com/office/drawing/2016/5/9/chartex" xmlns:cx4="http://schemas.microsoft.com/office/drawing/2016/5/10/chartex" xmlns:cx5="http://schemas.microsoft.com/office/drawing/2016/5/11/chartex" xmlns:cx6="http://schemas.microsoft.com/office/drawing/2016/5/12/chartex" xmlns:cx7="http://schemas.microsoft.com/office/drawing/2016/5/13/chartex" xmlns:cx8="http://schemas.microsoft.com/office/drawing/2016/5/14/chartex" xmlns:mc="http://schemas.openxmlformats.org/markup-compatibility/2006" xmlns:aink="http://schemas.microsoft.com/office/drawing/2016/ink" xmlns:am3d="http://schemas.microsoft.com/office/drawing/2017/model3d" xmlns:o="urn:schemas-microsoft-com:office:office" xmlns:r="http://schemas.openxmlformats.org/officeDocument/2006/relationships" xmlns:m="http://schemas.openxmlformats.org/officeDocument/2006/math" xmlns:v="urn:schemas-microsoft-com:vml" xmlns:wp14="http://schemas.microsoft.com/office/word/2010/wordprocessingDrawing" xmlns:wp="http://schemas.openxmlformats.org/drawingml/2006/wordprocessingDrawing" xmlns:w10="urn:schemas-microsoft-com:office:word" xmlns:w="http://schemas.openxmlformats.org/wordprocessingml/2006/main" xmlns:w14="http://schemas.microsoft.com/office/word/2010/wordml" xmlns:w15="http://schemas.microsoft.com/office/word/2012/wordml" xmlns:w16cex="http://schemas.microsoft.com/office/word/2018/wordml/cex" xmlns:w16cid="http://schemas.microsoft.com/office/word/2016/wordml/cid" xmlns:w16="http://schemas.microsoft.com/office/word/2018/wordml" xmlns:w16se="http://schemas.microsoft.com/office/word/2015/wordml/symex" xmlns:wpg="http://schemas.microsoft.com/office/word/2010/wordprocessingGroup" xmlns:wpi="http://schemas.microsoft.com/office/word/2010/wordprocessingInk" xmlns:wne="http://schemas.microsoft.com/office/word/2006/wordml" xmlns:wps="http://schemas.microsoft.com/office/word/2010/wordprocessingShape" mc:Ignorable="w14 w15 w16se w16cid w16 w16cex wp14">
   <w:p>
     <w:pPr>
       <w:pStyle w:val="Headercmlap"/>
@@ -1696,7 +1736,7 @@
 </file>
 
 <file path=word/numbering.xml><?xml version="1.0" encoding="utf-8"?>
-<w:numbering xmlns:wpc="http://schemas.microsoft.com/office/word/2010/wordprocessingCanvas" xmlns:cx="http://schemas.microsoft.com/office/drawing/2014/chartex" xmlns:cx1="http://schemas.microsoft.com/office/drawing/2015/9/8/chartex" xmlns:cx2="http://schemas.microsoft.com/office/drawing/2015/10/21/chartex" xmlns:cx3="http://schemas.microsoft.com/office/drawing/2016/5/9/chartex" xmlns:cx4="http://schemas.microsoft.com/office/drawing/2016/5/10/chartex" xmlns:cx5="http://schemas.microsoft.com/office/drawing/2016/5/11/chartex" xmlns:cx6="http://schemas.microsoft.com/office/drawing/2016/5/12/chartex" xmlns:cx7="http://schemas.microsoft.com/office/drawing/2016/5/13/chartex" xmlns:cx8="http://schemas.microsoft.com/office/drawing/2016/5/14/chartex" xmlns:mc="http://schemas.openxmlformats.org/markup-compatibility/2006" xmlns:aink="http://schemas.microsoft.com/office/drawing/2016/ink" xmlns:am3d="http://schemas.microsoft.com/office/drawing/2017/model3d" xmlns:o="urn:schemas-microsoft-com:office:office" xmlns:r="http://schemas.openxmlformats.org/officeDocument/2006/relationships" xmlns:m="http://schemas.openxmlformats.org/officeDocument/2006/math" xmlns:v="urn:schemas-microsoft-com:vml" xmlns:wp14="http://schemas.microsoft.com/office/word/2010/wordprocessingDrawing" xmlns:wp="http://schemas.openxmlformats.org/drawingml/2006/wordprocessingDrawing" xmlns:w10="urn:schemas-microsoft-com:office:word" xmlns:w="http://schemas.openxmlformats.org/wordprocessingml/2006/main" xmlns:w14="http://schemas.microsoft.com/office/word/2010/wordml" xmlns:w15="http://schemas.microsoft.com/office/word/2012/wordml" xmlns:w16cid="http://schemas.microsoft.com/office/word/2016/wordml/cid" xmlns:w16se="http://schemas.microsoft.com/office/word/2015/wordml/symex" xmlns:wpg="http://schemas.microsoft.com/office/word/2010/wordprocessingGroup" xmlns:wpi="http://schemas.microsoft.com/office/word/2010/wordprocessingInk" xmlns:wne="http://schemas.microsoft.com/office/word/2006/wordml" xmlns:wps="http://schemas.microsoft.com/office/word/2010/wordprocessingShape" mc:Ignorable="w14 w15 w16se w16cid wp14">
+<w:numbering xmlns:wpc="http://schemas.microsoft.com/office/word/2010/wordprocessingCanvas" xmlns:cx="http://schemas.microsoft.com/office/drawing/2014/chartex" xmlns:cx1="http://schemas.microsoft.com/office/drawing/2015/9/8/chartex" xmlns:cx2="http://schemas.microsoft.com/office/drawing/2015/10/21/chartex" xmlns:cx3="http://schemas.microsoft.com/office/drawing/2016/5/9/chartex" xmlns:cx4="http://schemas.microsoft.com/office/drawing/2016/5/10/chartex" xmlns:cx5="http://schemas.microsoft.com/office/drawing/2016/5/11/chartex" xmlns:cx6="http://schemas.microsoft.com/office/drawing/2016/5/12/chartex" xmlns:cx7="http://schemas.microsoft.com/office/drawing/2016/5/13/chartex" xmlns:cx8="http://schemas.microsoft.com/office/drawing/2016/5/14/chartex" xmlns:mc="http://schemas.openxmlformats.org/markup-compatibility/2006" xmlns:aink="http://schemas.microsoft.com/office/drawing/2016/ink" xmlns:am3d="http://schemas.microsoft.com/office/drawing/2017/model3d" xmlns:o="urn:schemas-microsoft-com:office:office" xmlns:r="http://schemas.openxmlformats.org/officeDocument/2006/relationships" xmlns:m="http://schemas.openxmlformats.org/officeDocument/2006/math" xmlns:v="urn:schemas-microsoft-com:vml" xmlns:wp14="http://schemas.microsoft.com/office/word/2010/wordprocessingDrawing" xmlns:wp="http://schemas.openxmlformats.org/drawingml/2006/wordprocessingDrawing" xmlns:w10="urn:schemas-microsoft-com:office:word" xmlns:w="http://schemas.openxmlformats.org/wordprocessingml/2006/main" xmlns:w14="http://schemas.microsoft.com/office/word/2010/wordml" xmlns:w15="http://schemas.microsoft.com/office/word/2012/wordml" xmlns:w16cex="http://schemas.microsoft.com/office/word/2018/wordml/cex" xmlns:w16cid="http://schemas.microsoft.com/office/word/2016/wordml/cid" xmlns:w16="http://schemas.microsoft.com/office/word/2018/wordml" xmlns:w16se="http://schemas.microsoft.com/office/word/2015/wordml/symex" xmlns:wpg="http://schemas.microsoft.com/office/word/2010/wordprocessingGroup" xmlns:wpi="http://schemas.microsoft.com/office/word/2010/wordprocessingInk" xmlns:wne="http://schemas.microsoft.com/office/word/2006/wordml" xmlns:wps="http://schemas.microsoft.com/office/word/2010/wordprocessingShape" mc:Ignorable="w14 w15 w16se w16cid w16 w16cex wp14">
   <w:abstractNum w:abstractNumId="0" w15:restartNumberingAfterBreak="0">
     <w:nsid w:val="FFFFFF7C"/>
     <w:multiLevelType w:val="singleLevel"/>
@@ -5117,7 +5157,7 @@
 </file>
 
 <file path=word/styles.xml><?xml version="1.0" encoding="utf-8"?>
-<w:styles xmlns:mc="http://schemas.openxmlformats.org/markup-compatibility/2006" xmlns:r="http://schemas.openxmlformats.org/officeDocument/2006/relationships" xmlns:w="http://schemas.openxmlformats.org/wordprocessingml/2006/main" xmlns:w14="http://schemas.microsoft.com/office/word/2010/wordml" xmlns:w15="http://schemas.microsoft.com/office/word/2012/wordml" xmlns:w16cid="http://schemas.microsoft.com/office/word/2016/wordml/cid" xmlns:w16se="http://schemas.microsoft.com/office/word/2015/wordml/symex" mc:Ignorable="w14 w15 w16se w16cid">
+<w:styles xmlns:mc="http://schemas.openxmlformats.org/markup-compatibility/2006" xmlns:r="http://schemas.openxmlformats.org/officeDocument/2006/relationships" xmlns:w="http://schemas.openxmlformats.org/wordprocessingml/2006/main" xmlns:w14="http://schemas.microsoft.com/office/word/2010/wordml" xmlns:w15="http://schemas.microsoft.com/office/word/2012/wordml" xmlns:w16cex="http://schemas.microsoft.com/office/word/2018/wordml/cex" xmlns:w16cid="http://schemas.microsoft.com/office/word/2016/wordml/cid" xmlns:w16="http://schemas.microsoft.com/office/word/2018/wordml" xmlns:w16se="http://schemas.microsoft.com/office/word/2015/wordml/symex" mc:Ignorable="w14 w15 w16se w16cid w16 w16cex">
   <w:docDefaults>
     <w:rPrDefault>
       <w:rPr>
@@ -5133,7 +5173,7 @@
       </w:pPr>
     </w:pPrDefault>
   </w:docDefaults>
-  <w:latentStyles w:defLockedState="0" w:defUIPriority="99" w:defSemiHidden="0" w:defUnhideWhenUsed="0" w:defQFormat="0" w:count="375">
+  <w:latentStyles w:defLockedState="0" w:defUIPriority="99" w:defSemiHidden="0" w:defUnhideWhenUsed="0" w:defQFormat="0" w:count="376">
     <w:lsdException w:name="Normal" w:uiPriority="0" w:qFormat="1"/>
     <w:lsdException w:name="heading 1" w:uiPriority="9" w:qFormat="1"/>
     <w:lsdException w:name="heading 2" w:semiHidden="1" w:uiPriority="9" w:unhideWhenUsed="1" w:qFormat="1"/>
@@ -5239,7 +5279,6 @@
     <w:lsdException w:name="HTML Sample" w:semiHidden="1" w:unhideWhenUsed="1"/>
     <w:lsdException w:name="HTML Typewriter" w:semiHidden="1" w:unhideWhenUsed="1"/>
     <w:lsdException w:name="HTML Variable" w:semiHidden="1" w:unhideWhenUsed="1"/>
-    <w:lsdException w:name="Normal Table" w:semiHidden="1" w:unhideWhenUsed="1"/>
     <w:lsdException w:name="annotation subject" w:semiHidden="1" w:unhideWhenUsed="1"/>
     <w:lsdException w:name="No List" w:semiHidden="1" w:unhideWhenUsed="1"/>
     <w:lsdException w:name="Outline List 1" w:semiHidden="1" w:unhideWhenUsed="1"/>
@@ -5286,10 +5325,8 @@
     <w:lsdException w:name="Table Subtle 2" w:semiHidden="1" w:unhideWhenUsed="1"/>
     <w:lsdException w:name="Table Web 1" w:semiHidden="1" w:unhideWhenUsed="1"/>
     <w:lsdException w:name="Table Web 2" w:semiHidden="1" w:unhideWhenUsed="1"/>
-    <w:lsdException w:name="Table Web 3" w:semiHidden="1" w:unhideWhenUsed="1"/>
     <w:lsdException w:name="Balloon Text" w:semiHidden="1" w:unhideWhenUsed="1"/>
     <w:lsdException w:name="Table Grid" w:uiPriority="59"/>
-    <w:lsdException w:name="Table Theme" w:semiHidden="1" w:unhideWhenUsed="1"/>
     <w:lsdException w:name="Placeholder Text" w:semiHidden="1"/>
     <w:lsdException w:name="No Spacing" w:uiPriority="1"/>
     <w:lsdException w:name="Light Shading" w:uiPriority="60"/>
@@ -5509,6 +5546,7 @@
     <w:lsdException w:name="Smart Hyperlink" w:semiHidden="1" w:unhideWhenUsed="1"/>
     <w:lsdException w:name="Hashtag" w:semiHidden="1" w:unhideWhenUsed="1"/>
     <w:lsdException w:name="Unresolved Mention" w:semiHidden="1" w:unhideWhenUsed="1"/>
+    <w:lsdException w:name="Smart Link" w:semiHidden="1" w:unhideWhenUsed="1"/>
   </w:latentStyles>
   <w:style w:type="paragraph" w:default="1" w:styleId="Normal">
     <w:name w:val="Normal"/>

</xml_diff>

<commit_message>
Labor 8 jegyzőkönyv formázás javítás
</commit_message>
<xml_diff>
--- a/Labor08/downloads/Labor08-jegyzokonyv.docx
+++ b/Labor08/downloads/Labor08-jegyzokonyv.docx
@@ -7,41 +7,21 @@
         <w:pStyle w:val="Title"/>
         <w:spacing w:before="0" w:after="0" w:line="276" w:lineRule="auto"/>
       </w:pPr>
-      <w:r>
-        <w:fldChar w:fldCharType="begin"/>
-      </w:r>
-      <w:r>
-        <w:instrText xml:space="preserve"> TITLE   \* MERGEFORMAT </w:instrText>
-      </w:r>
-      <w:r>
-        <w:fldChar w:fldCharType="separate"/>
-      </w:r>
-      <w:r>
-        <w:t>08. LABOR – HTTP, HTML</w:t>
-      </w:r>
-      <w:r>
-        <w:fldChar w:fldCharType="end"/>
-      </w:r>
+      <w:fldSimple w:instr=" TITLE   \* MERGEFORMAT ">
+        <w:r>
+          <w:t>08. LABOR – HTTP, HTML</w:t>
+        </w:r>
+      </w:fldSimple>
     </w:p>
     <w:p>
       <w:pPr>
         <w:pStyle w:val="Subtitle"/>
       </w:pPr>
-      <w:r>
-        <w:fldChar w:fldCharType="begin"/>
-      </w:r>
-      <w:r>
-        <w:instrText xml:space="preserve"> SUBJECT   \* MERGEFORMAT </w:instrText>
-      </w:r>
-      <w:r>
-        <w:fldChar w:fldCharType="separate"/>
-      </w:r>
-      <w:r>
-        <w:t>Jegyzőkönyv a Mobil- és webes szoftverek c. tárgyhoz</w:t>
-      </w:r>
-      <w:r>
-        <w:fldChar w:fldCharType="end"/>
-      </w:r>
+      <w:fldSimple w:instr=" SUBJECT   \* MERGEFORMAT ">
+        <w:r>
+          <w:t>Jegyzőkönyv a Mobil- és webes szoftverek c. tárgyhoz</w:t>
+        </w:r>
+      </w:fldSimple>
     </w:p>
     <w:p>
       <w:pPr>
@@ -140,39 +120,21 @@
       <w:r>
         <w:t xml:space="preserve">A jegyzőkönyvben csak a szükséges mértékű magyarázatot várjuk el. Ahol másképpen nincs jelezve, eredményközlés is elegendő. Képernyőképek bevágásához a Windows-ban található </w:t>
       </w:r>
-      <w:proofErr w:type="spellStart"/>
       <w:r>
         <w:rPr>
           <w:b/>
         </w:rPr>
-        <w:t>Snipping</w:t>
-      </w:r>
-      <w:proofErr w:type="spellEnd"/>
-      <w:r>
-        <w:rPr>
-          <w:b/>
-        </w:rPr>
-        <w:t xml:space="preserve"> </w:t>
-      </w:r>
-      <w:proofErr w:type="spellStart"/>
-      <w:r>
-        <w:rPr>
-          <w:b/>
-        </w:rPr>
-        <w:t>Tool</w:t>
-      </w:r>
-      <w:proofErr w:type="spellEnd"/>
+        <w:t>Snipping Tool</w:t>
+      </w:r>
       <w:r>
         <w:t xml:space="preserve"> eszköz használható, vagy az </w:t>
       </w:r>
-      <w:proofErr w:type="spellStart"/>
       <w:r>
         <w:rPr>
           <w:b/>
         </w:rPr>
         <w:t>Alt+PrtScr</w:t>
       </w:r>
-      <w:proofErr w:type="spellEnd"/>
       <w:r>
         <w:t xml:space="preserve"> billentyűkombinációval az aktuálisan fókuszált ablak teljes egésze másolható.</w:t>
       </w:r>
@@ -227,63 +189,23 @@
     </w:p>
     <w:p>
       <w:r>
-        <w:t xml:space="preserve">Másoljon be egy képernyőképet arról, hogyan módosítja a </w:t>
-      </w:r>
-      <w:proofErr w:type="spellStart"/>
-      <w:r>
-        <w:t>Fiddler</w:t>
-      </w:r>
-      <w:proofErr w:type="spellEnd"/>
-      <w:r>
-        <w:t xml:space="preserve"> a proxy beállításokat a Windows proxy beállításai között és a </w:t>
-      </w:r>
-      <w:proofErr w:type="spellStart"/>
+        <w:t xml:space="preserve">Másoljon be egy képernyőképet arról, hogyan módosítja a Fiddler a proxy beállításokat a Windows proxy beállításai között és a </w:t>
+      </w:r>
       <w:r>
         <w:rPr>
           <w:i/>
         </w:rPr>
-        <w:t>Telerik</w:t>
-      </w:r>
-      <w:proofErr w:type="spellEnd"/>
-      <w:r>
-        <w:rPr>
-          <w:i/>
-        </w:rPr>
-        <w:t xml:space="preserve"> </w:t>
-      </w:r>
-      <w:proofErr w:type="spellStart"/>
-      <w:r>
-        <w:rPr>
-          <w:i/>
-        </w:rPr>
-        <w:t>Fiddler</w:t>
-      </w:r>
-      <w:proofErr w:type="spellEnd"/>
-      <w:r>
-        <w:rPr>
-          <w:i/>
-        </w:rPr>
-        <w:t xml:space="preserve"> </w:t>
-      </w:r>
-      <w:proofErr w:type="spellStart"/>
-      <w:r>
-        <w:rPr>
-          <w:i/>
-        </w:rPr>
-        <w:t>Options</w:t>
-      </w:r>
-      <w:proofErr w:type="spellEnd"/>
+        <w:t>Telerik Fiddler Options</w:t>
+      </w:r>
       <w:r>
         <w:t xml:space="preserve"> &gt; </w:t>
       </w:r>
-      <w:proofErr w:type="spellStart"/>
       <w:r>
         <w:rPr>
           <w:i/>
         </w:rPr>
         <w:t>Connections</w:t>
       </w:r>
-      <w:proofErr w:type="spellEnd"/>
       <w:r>
         <w:t xml:space="preserve"> fülön!</w:t>
       </w:r>
@@ -327,7 +249,6 @@
       <w:r>
         <w:t xml:space="preserve">Milyen </w:t>
       </w:r>
-      <w:proofErr w:type="spellStart"/>
       <w:r>
         <w:rPr>
           <w:b/>
@@ -335,7 +256,6 @@
         </w:rPr>
         <w:t>porton</w:t>
       </w:r>
-      <w:proofErr w:type="spellEnd"/>
       <w:r>
         <w:t xml:space="preserve"> és milyen </w:t>
       </w:r>
@@ -347,15 +267,7 @@
         <w:t>IP címen</w:t>
       </w:r>
       <w:r>
-        <w:t xml:space="preserve"> történik a proxy-</w:t>
-      </w:r>
-      <w:proofErr w:type="spellStart"/>
-      <w:r>
-        <w:t>zás</w:t>
-      </w:r>
-      <w:proofErr w:type="spellEnd"/>
-      <w:r>
-        <w:t>?</w:t>
+        <w:t xml:space="preserve"> történik a proxy-zás?</w:t>
       </w:r>
     </w:p>
     <w:p>
@@ -390,50 +302,7 @@
         <w:t>aut.bme.hu</w:t>
       </w:r>
       <w:r>
-        <w:t xml:space="preserve"> címre küldött! A válasz és a kérés is nyers (</w:t>
-      </w:r>
-      <w:proofErr w:type="spellStart"/>
-      <w:r>
-        <w:t>Raw</w:t>
-      </w:r>
-      <w:proofErr w:type="spellEnd"/>
-      <w:r>
-        <w:t>) formátumban legyen látható!</w:t>
-      </w:r>
-    </w:p>
-    <w:p>
-      <w:r>
-        <w:t xml:space="preserve">Milyen </w:t>
-      </w:r>
-      <w:proofErr w:type="spellStart"/>
-      <w:r>
-        <w:rPr>
-          <w:b/>
-          <w:i/>
-        </w:rPr>
-        <w:t>porton</w:t>
-      </w:r>
-      <w:proofErr w:type="spellEnd"/>
-      <w:r>
-        <w:t xml:space="preserve"> és milyen </w:t>
-      </w:r>
-      <w:r>
-        <w:rPr>
-          <w:b/>
-          <w:i/>
-        </w:rPr>
-        <w:t>IP címen</w:t>
-      </w:r>
-      <w:r>
-        <w:t xml:space="preserve"> történik a proxy-</w:t>
-      </w:r>
-      <w:proofErr w:type="spellStart"/>
-      <w:r>
-        <w:t>zás</w:t>
-      </w:r>
-      <w:proofErr w:type="spellEnd"/>
-      <w:r>
-        <w:t>?</w:t>
+        <w:t xml:space="preserve"> címre küldött! A válasz és a kérés is nyers (Raw) formátumban legyen látható!</w:t>
       </w:r>
     </w:p>
     <w:tbl>
@@ -630,15 +499,7 @@
     <w:bookmarkEnd w:id="0"/>
     <w:p>
       <w:r>
-        <w:t xml:space="preserve">Hány releváns választ látunk a </w:t>
-      </w:r>
-      <w:proofErr w:type="spellStart"/>
-      <w:r>
-        <w:t>Fiddlerben</w:t>
-      </w:r>
-      <w:proofErr w:type="spellEnd"/>
-      <w:r>
-        <w:t xml:space="preserve"> (tipp: ha beírja a böngészőbe</w:t>
+        <w:t>Hány releváns választ látunk a Fiddlerben (tipp: ha beírja a böngészőbe</w:t>
       </w:r>
       <w:r>
         <w:t xml:space="preserve"> </w:t>
@@ -716,15 +577,7 @@
         <w:t>részletes szemantikus körvonalát</w:t>
       </w:r>
       <w:r>
-        <w:t>! Az alábbi linken megadhatja az elkészült index.html fájlt, az így készült outline-</w:t>
-      </w:r>
-      <w:proofErr w:type="spellStart"/>
-      <w:r>
-        <w:t>ról</w:t>
-      </w:r>
-      <w:proofErr w:type="spellEnd"/>
-      <w:r>
-        <w:t xml:space="preserve"> készített képernyőképet másolja a jegyzőkönyvbe!</w:t>
+        <w:t>! Az alábbi linken megadhatja az elkészült index.html fájlt, az így készült outline-ról készített képernyőképet másolja a jegyzőkönyvbe!</w:t>
       </w:r>
     </w:p>
     <w:p>
@@ -812,15 +665,7 @@
         <w:spacing w:after="0"/>
       </w:pPr>
       <w:r>
-        <w:t>Az űrlap az alábbi adatokat kéri be a felületen a felhasználótól (a *-</w:t>
-      </w:r>
-      <w:proofErr w:type="spellStart"/>
-      <w:r>
-        <w:t>gal</w:t>
-      </w:r>
-      <w:proofErr w:type="spellEnd"/>
-      <w:r>
-        <w:t xml:space="preserve"> jelölt mezők kötelezően kitöltendők):</w:t>
+        <w:t>Az űrlap az alábbi adatokat kéri be a felületen a felhasználótól (a *-gal jelölt mezők kötelezően kitöltendők):</w:t>
       </w:r>
     </w:p>
     <w:p>
@@ -858,15 +703,7 @@
         <w:t>Jelszó*</w:t>
       </w:r>
       <w:r>
-        <w:t>: jelszó mező (nem látható karakterek – használd a "</w:t>
-      </w:r>
-      <w:proofErr w:type="spellStart"/>
-      <w:r>
-        <w:t>mobweb</w:t>
-      </w:r>
-      <w:proofErr w:type="spellEnd"/>
-      <w:r>
-        <w:t>" jelszót szemléltetésre)</w:t>
+        <w:t>: jelszó mező (nem látható karakterek – használd a "mobweb" jelszót szemléltetésre)</w:t>
       </w:r>
     </w:p>
     <w:p>
@@ -997,14 +834,12 @@
         <w:lastRenderedPageBreak/>
         <w:t xml:space="preserve">Szükséges elemek: </w:t>
       </w:r>
-      <w:proofErr w:type="spellStart"/>
       <w:r>
         <w:rPr>
           <w:color w:val="800000"/>
         </w:rPr>
         <w:t>form</w:t>
       </w:r>
-      <w:proofErr w:type="spellEnd"/>
       <w:r>
         <w:t xml:space="preserve">, </w:t>
       </w:r>
@@ -1020,35 +855,18 @@
       <w:r>
         <w:t xml:space="preserve"> </w:t>
       </w:r>
-      <w:proofErr w:type="spellStart"/>
       <w:r>
         <w:rPr>
           <w:color w:val="800000"/>
         </w:rPr>
-        <w:t>label</w:t>
-      </w:r>
-      <w:proofErr w:type="spellEnd"/>
+        <w:t xml:space="preserve">label, </w:t>
+      </w:r>
       <w:r>
         <w:rPr>
           <w:color w:val="800000"/>
         </w:rPr>
-        <w:t xml:space="preserve">, </w:t>
-      </w:r>
-      <w:proofErr w:type="spellStart"/>
-      <w:r>
-        <w:rPr>
-          <w:color w:val="800000"/>
-        </w:rPr>
-        <w:t>option</w:t>
-      </w:r>
-      <w:proofErr w:type="spellEnd"/>
-      <w:r>
-        <w:rPr>
-          <w:color w:val="800000"/>
-        </w:rPr>
-        <w:t xml:space="preserve">, </w:t>
-      </w:r>
-      <w:proofErr w:type="spellStart"/>
+        <w:t xml:space="preserve">option, </w:t>
+      </w:r>
       <w:r>
         <w:rPr>
           <w:color w:val="800000"/>
@@ -1061,18 +879,15 @@
         </w:rPr>
         <w:t>elect</w:t>
       </w:r>
-      <w:proofErr w:type="spellEnd"/>
       <w:r>
         <w:t xml:space="preserve">, </w:t>
       </w:r>
-      <w:proofErr w:type="spellStart"/>
       <w:r>
         <w:rPr>
           <w:color w:val="800000"/>
         </w:rPr>
         <w:t>textarea</w:t>
       </w:r>
-      <w:proofErr w:type="spellEnd"/>
     </w:p>
     <w:p>
       <w:pPr>
@@ -1081,126 +896,12 @@
       <w:r>
         <w:t xml:space="preserve">Szükséges attribútumok: </w:t>
       </w:r>
-      <w:proofErr w:type="spellStart"/>
       <w:r>
         <w:rPr>
           <w:color w:val="800000"/>
         </w:rPr>
-        <w:t>action</w:t>
-      </w:r>
-      <w:proofErr w:type="spellEnd"/>
-      <w:r>
-        <w:rPr>
-          <w:color w:val="800000"/>
-        </w:rPr>
-        <w:t xml:space="preserve">, </w:t>
-      </w:r>
-      <w:proofErr w:type="spellStart"/>
-      <w:r>
-        <w:rPr>
-          <w:color w:val="800000"/>
-        </w:rPr>
-        <w:t>for</w:t>
-      </w:r>
-      <w:proofErr w:type="spellEnd"/>
-      <w:r>
-        <w:rPr>
-          <w:color w:val="800000"/>
-        </w:rPr>
-        <w:t xml:space="preserve">, </w:t>
-      </w:r>
-      <w:proofErr w:type="spellStart"/>
-      <w:r>
-        <w:rPr>
-          <w:color w:val="800000"/>
-        </w:rPr>
-        <w:t>id</w:t>
-      </w:r>
-      <w:proofErr w:type="spellEnd"/>
-      <w:r>
-        <w:rPr>
-          <w:color w:val="800000"/>
-        </w:rPr>
-        <w:t xml:space="preserve">, </w:t>
-      </w:r>
-      <w:proofErr w:type="spellStart"/>
-      <w:r>
-        <w:rPr>
-          <w:color w:val="800000"/>
-        </w:rPr>
-        <w:t>mthod</w:t>
-      </w:r>
-      <w:proofErr w:type="spellEnd"/>
-      <w:r>
-        <w:rPr>
-          <w:color w:val="800000"/>
-        </w:rPr>
-        <w:t xml:space="preserve">, </w:t>
-      </w:r>
-      <w:proofErr w:type="spellStart"/>
-      <w:r>
-        <w:rPr>
-          <w:color w:val="800000"/>
-        </w:rPr>
-        <w:t>name</w:t>
-      </w:r>
-      <w:proofErr w:type="spellEnd"/>
-      <w:r>
-        <w:rPr>
-          <w:color w:val="800000"/>
-        </w:rPr>
-        <w:t xml:space="preserve">, </w:t>
-      </w:r>
-      <w:proofErr w:type="spellStart"/>
-      <w:r>
-        <w:rPr>
-          <w:color w:val="800000"/>
-        </w:rPr>
-        <w:t>required</w:t>
-      </w:r>
-      <w:proofErr w:type="spellEnd"/>
-      <w:r>
-        <w:rPr>
-          <w:color w:val="800000"/>
-        </w:rPr>
-        <w:t xml:space="preserve">, </w:t>
-      </w:r>
-      <w:proofErr w:type="spellStart"/>
-      <w:r>
-        <w:rPr>
-          <w:color w:val="800000"/>
-        </w:rPr>
-        <w:t>step</w:t>
-      </w:r>
-      <w:proofErr w:type="spellEnd"/>
-      <w:r>
-        <w:rPr>
-          <w:color w:val="800000"/>
-        </w:rPr>
-        <w:t xml:space="preserve">, </w:t>
-      </w:r>
-      <w:proofErr w:type="spellStart"/>
-      <w:r>
-        <w:rPr>
-          <w:color w:val="800000"/>
-        </w:rPr>
-        <w:t>type</w:t>
-      </w:r>
-      <w:proofErr w:type="spellEnd"/>
-      <w:r>
-        <w:rPr>
-          <w:color w:val="800000"/>
-        </w:rPr>
-        <w:t xml:space="preserve">, </w:t>
-      </w:r>
-      <w:proofErr w:type="spellStart"/>
-      <w:r>
-        <w:rPr>
-          <w:color w:val="800000"/>
-        </w:rPr>
-        <w:t>value</w:t>
-      </w:r>
-      <w:proofErr w:type="spellEnd"/>
+        <w:t>action, for, id, mthod, name, required, step, type, value</w:t>
+      </w:r>
     </w:p>
     <w:p>
       <w:pPr>
@@ -1260,15 +961,7 @@
         </w:numPr>
       </w:pPr>
       <w:r>
-        <w:t xml:space="preserve">Demonstrálja </w:t>
-      </w:r>
-      <w:proofErr w:type="spellStart"/>
-      <w:r>
-        <w:t>Fiddlerrel</w:t>
-      </w:r>
-      <w:proofErr w:type="spellEnd"/>
-      <w:r>
-        <w:t xml:space="preserve"> és a böngésző Network fülének segítségével az űrlapadatok elküldésének tényét</w:t>
+        <w:t>Demonstrálja Fiddlerrel és a böngésző Network fülének segítségével az űrlapadatok elküldésének tényét</w:t>
       </w:r>
     </w:p>
     <w:p>
@@ -1471,14 +1164,6 @@
     <w:r>
       <w:t xml:space="preserve"> </w:t>
     </w:r>
-    <w:fldSimple w:instr=" AUTHOR   \* MERGEFORMAT ">
-      <w:r>
-        <w:rPr>
-          <w:noProof/>
-        </w:rPr>
-        <w:t>Szabó Gábor</w:t>
-      </w:r>
-    </w:fldSimple>
     <w:r>
       <w:fldChar w:fldCharType="begin"/>
     </w:r>
@@ -1500,27 +1185,22 @@
       </w:rPr>
       <w:fldChar w:fldCharType="end"/>
     </w:r>
-    <w:r>
-      <w:fldChar w:fldCharType="begin"/>
-    </w:r>
-    <w:r>
-      <w:instrText xml:space="preserve"> AUTHOR   \* MERGEFORMAT </w:instrText>
-    </w:r>
-    <w:r>
-      <w:fldChar w:fldCharType="separate"/>
-    </w:r>
-    <w:r>
-      <w:rPr>
-        <w:noProof/>
-      </w:rPr>
-      <w:t>Szabó Gábor</w:t>
-    </w:r>
-    <w:r>
-      <w:rPr>
-        <w:noProof/>
-      </w:rPr>
-      <w:fldChar w:fldCharType="end"/>
-    </w:r>
+    <w:fldSimple w:instr=" AUTHOR   \* MERGEFORMAT ">
+      <w:r>
+        <w:rPr>
+          <w:noProof/>
+        </w:rPr>
+        <w:t>Szabó Gábor</w:t>
+      </w:r>
+    </w:fldSimple>
+    <w:fldSimple w:instr=" AUTHOR   \* MERGEFORMAT ">
+      <w:r>
+        <w:rPr>
+          <w:noProof/>
+        </w:rPr>
+        <w:t>Szabó Gábor</w:t>
+      </w:r>
+    </w:fldSimple>
     <w:r>
       <w:t>, Automatizálási és Alkalmazott Informatikai Tanszék</w:t>
     </w:r>
@@ -5279,6 +4959,7 @@
     <w:lsdException w:name="HTML Sample" w:semiHidden="1" w:unhideWhenUsed="1"/>
     <w:lsdException w:name="HTML Typewriter" w:semiHidden="1" w:unhideWhenUsed="1"/>
     <w:lsdException w:name="HTML Variable" w:semiHidden="1" w:unhideWhenUsed="1"/>
+    <w:lsdException w:name="Normal Table" w:semiHidden="1" w:unhideWhenUsed="1"/>
     <w:lsdException w:name="annotation subject" w:semiHidden="1" w:unhideWhenUsed="1"/>
     <w:lsdException w:name="No List" w:semiHidden="1" w:unhideWhenUsed="1"/>
     <w:lsdException w:name="Outline List 1" w:semiHidden="1" w:unhideWhenUsed="1"/>
@@ -5325,8 +5006,10 @@
     <w:lsdException w:name="Table Subtle 2" w:semiHidden="1" w:unhideWhenUsed="1"/>
     <w:lsdException w:name="Table Web 1" w:semiHidden="1" w:unhideWhenUsed="1"/>
     <w:lsdException w:name="Table Web 2" w:semiHidden="1" w:unhideWhenUsed="1"/>
+    <w:lsdException w:name="Table Web 3" w:semiHidden="1" w:unhideWhenUsed="1"/>
     <w:lsdException w:name="Balloon Text" w:semiHidden="1" w:unhideWhenUsed="1"/>
     <w:lsdException w:name="Table Grid" w:uiPriority="59"/>
+    <w:lsdException w:name="Table Theme" w:semiHidden="1" w:unhideWhenUsed="1"/>
     <w:lsdException w:name="Placeholder Text" w:semiHidden="1"/>
     <w:lsdException w:name="No Spacing" w:uiPriority="1"/>
     <w:lsdException w:name="Light Shading" w:uiPriority="60"/>

</xml_diff>